<commit_message>
Modify the 2nd part.
Modify the loss function.
</commit_message>
<xml_diff>
--- a/report.docx
+++ b/report.docx
@@ -981,8 +981,6 @@
         </w:rPr>
         <w:t>f</w:t>
       </w:r>
-      <w:bookmarkStart w:id="0" w:name="_GoBack"/>
-      <w:bookmarkEnd w:id="0"/>
       <w:r>
         <w:rPr>
           <w:rFonts w:eastAsia="黑体" w:cs="Times New Roman"/>
@@ -3998,1615 +3996,2178 @@
     </w:p>
     <w:p>
       <w:pPr>
-        <w:jc w:val="left"/>
-        <w:rPr>
-          <w:rFonts w:eastAsia="黑体" w:cs="Times New Roman"/>
-          <w:b/>
-          <w:bCs/>
-          <w:sz w:val="28"/>
-          <w:szCs w:val="32"/>
-        </w:rPr>
-      </w:pPr>
+        <w:pStyle w:val="HTML"/>
+        <w:shd w:val="clear" w:color="auto" w:fill="2B2B2B"/>
+        <w:rPr>
+          <w:rFonts w:ascii="Monaco" w:hAnsi="Monaco"/>
+          <w:color w:val="A9B7C6"/>
+          <w:sz w:val="30"/>
+          <w:szCs w:val="30"/>
+        </w:rPr>
+      </w:pPr>
+      <w:r>
+        <w:rPr>
+          <w:rFonts w:ascii="Monaco" w:hAnsi="Monaco"/>
+          <w:color w:val="CC7832"/>
+          <w:sz w:val="30"/>
+          <w:szCs w:val="30"/>
+        </w:rPr>
+        <w:t xml:space="preserve">from </w:t>
+      </w:r>
+      <w:r>
+        <w:rPr>
+          <w:rFonts w:ascii="Monaco" w:hAnsi="Monaco"/>
+          <w:color w:val="A9B7C6"/>
+          <w:sz w:val="30"/>
+          <w:szCs w:val="30"/>
+        </w:rPr>
+        <w:t xml:space="preserve">sklearn </w:t>
+      </w:r>
+      <w:r>
+        <w:rPr>
+          <w:rFonts w:ascii="Monaco" w:hAnsi="Monaco"/>
+          <w:color w:val="CC7832"/>
+          <w:sz w:val="30"/>
+          <w:szCs w:val="30"/>
+        </w:rPr>
+        <w:t xml:space="preserve">import </w:t>
+      </w:r>
+      <w:r>
+        <w:rPr>
+          <w:rFonts w:ascii="Monaco" w:hAnsi="Monaco"/>
+          <w:color w:val="A9B7C6"/>
+          <w:sz w:val="30"/>
+          <w:szCs w:val="30"/>
+        </w:rPr>
+        <w:t xml:space="preserve">datasets </w:t>
+      </w:r>
+      <w:r>
+        <w:rPr>
+          <w:rFonts w:ascii="Monaco" w:hAnsi="Monaco"/>
+          <w:color w:val="CC7832"/>
+          <w:sz w:val="30"/>
+          <w:szCs w:val="30"/>
+        </w:rPr>
+        <w:t xml:space="preserve">as </w:t>
+      </w:r>
+      <w:r>
+        <w:rPr>
+          <w:rFonts w:ascii="Monaco" w:hAnsi="Monaco"/>
+          <w:color w:val="A9B7C6"/>
+          <w:sz w:val="30"/>
+          <w:szCs w:val="30"/>
+        </w:rPr>
+        <w:t>ds</w:t>
+      </w:r>
+      <w:r>
+        <w:rPr>
+          <w:rFonts w:ascii="Monaco" w:hAnsi="Monaco"/>
+          <w:color w:val="A9B7C6"/>
+          <w:sz w:val="30"/>
+          <w:szCs w:val="30"/>
+        </w:rPr>
+        <w:br/>
+      </w:r>
+      <w:r>
+        <w:rPr>
+          <w:rFonts w:ascii="Monaco" w:hAnsi="Monaco"/>
+          <w:color w:val="CC7832"/>
+          <w:sz w:val="30"/>
+          <w:szCs w:val="30"/>
+        </w:rPr>
+        <w:t xml:space="preserve">from </w:t>
+      </w:r>
+      <w:r>
+        <w:rPr>
+          <w:rFonts w:ascii="Monaco" w:hAnsi="Monaco"/>
+          <w:color w:val="A9B7C6"/>
+          <w:sz w:val="30"/>
+          <w:szCs w:val="30"/>
+        </w:rPr>
+        <w:t xml:space="preserve">sklearn.cross_validation </w:t>
+      </w:r>
+      <w:r>
+        <w:rPr>
+          <w:rFonts w:ascii="Monaco" w:hAnsi="Monaco"/>
+          <w:color w:val="CC7832"/>
+          <w:sz w:val="30"/>
+          <w:szCs w:val="30"/>
+        </w:rPr>
+        <w:t xml:space="preserve">import </w:t>
+      </w:r>
+      <w:r>
+        <w:rPr>
+          <w:rFonts w:ascii="Monaco" w:hAnsi="Monaco"/>
+          <w:color w:val="A9B7C6"/>
+          <w:sz w:val="30"/>
+          <w:szCs w:val="30"/>
+        </w:rPr>
+        <w:t>train_test_split</w:t>
+      </w:r>
+      <w:r>
+        <w:rPr>
+          <w:rFonts w:ascii="Monaco" w:hAnsi="Monaco"/>
+          <w:color w:val="A9B7C6"/>
+          <w:sz w:val="30"/>
+          <w:szCs w:val="30"/>
+        </w:rPr>
+        <w:br/>
+      </w:r>
+      <w:r>
+        <w:rPr>
+          <w:rFonts w:ascii="Monaco" w:hAnsi="Monaco"/>
+          <w:color w:val="CC7832"/>
+          <w:sz w:val="30"/>
+          <w:szCs w:val="30"/>
+        </w:rPr>
+        <w:t xml:space="preserve">import </w:t>
+      </w:r>
+      <w:r>
+        <w:rPr>
+          <w:rFonts w:ascii="Monaco" w:hAnsi="Monaco"/>
+          <w:color w:val="A9B7C6"/>
+          <w:sz w:val="30"/>
+          <w:szCs w:val="30"/>
+        </w:rPr>
+        <w:t xml:space="preserve">numpy </w:t>
+      </w:r>
+      <w:r>
+        <w:rPr>
+          <w:rFonts w:ascii="Monaco" w:hAnsi="Monaco"/>
+          <w:color w:val="CC7832"/>
+          <w:sz w:val="30"/>
+          <w:szCs w:val="30"/>
+        </w:rPr>
+        <w:t xml:space="preserve">as </w:t>
+      </w:r>
+      <w:r>
+        <w:rPr>
+          <w:rFonts w:ascii="Monaco" w:hAnsi="Monaco"/>
+          <w:color w:val="A9B7C6"/>
+          <w:sz w:val="30"/>
+          <w:szCs w:val="30"/>
+        </w:rPr>
+        <w:t>np</w:t>
+      </w:r>
+      <w:r>
+        <w:rPr>
+          <w:rFonts w:ascii="Monaco" w:hAnsi="Monaco"/>
+          <w:color w:val="A9B7C6"/>
+          <w:sz w:val="30"/>
+          <w:szCs w:val="30"/>
+        </w:rPr>
+        <w:br/>
+      </w:r>
+      <w:r>
+        <w:rPr>
+          <w:rFonts w:ascii="Monaco" w:hAnsi="Monaco"/>
+          <w:color w:val="CC7832"/>
+          <w:sz w:val="30"/>
+          <w:szCs w:val="30"/>
+        </w:rPr>
+        <w:t xml:space="preserve">import </w:t>
+      </w:r>
+      <w:r>
+        <w:rPr>
+          <w:rFonts w:ascii="Monaco" w:hAnsi="Monaco"/>
+          <w:color w:val="A9B7C6"/>
+          <w:sz w:val="30"/>
+          <w:szCs w:val="30"/>
+        </w:rPr>
+        <w:t xml:space="preserve">matplotlib.pyplot </w:t>
+      </w:r>
+      <w:r>
+        <w:rPr>
+          <w:rFonts w:ascii="Monaco" w:hAnsi="Monaco"/>
+          <w:color w:val="CC7832"/>
+          <w:sz w:val="30"/>
+          <w:szCs w:val="30"/>
+        </w:rPr>
+        <w:t xml:space="preserve">as </w:t>
+      </w:r>
+      <w:r>
+        <w:rPr>
+          <w:rFonts w:ascii="Monaco" w:hAnsi="Monaco"/>
+          <w:color w:val="A9B7C6"/>
+          <w:sz w:val="30"/>
+          <w:szCs w:val="30"/>
+        </w:rPr>
+        <w:t>plt</w:t>
+      </w:r>
+      <w:r>
+        <w:rPr>
+          <w:rFonts w:ascii="Monaco" w:hAnsi="Monaco"/>
+          <w:color w:val="A9B7C6"/>
+          <w:sz w:val="30"/>
+          <w:szCs w:val="30"/>
+        </w:rPr>
+        <w:br/>
+      </w:r>
+      <w:r>
+        <w:rPr>
+          <w:rFonts w:ascii="Monaco" w:hAnsi="Monaco"/>
+          <w:color w:val="CC7832"/>
+          <w:sz w:val="30"/>
+          <w:szCs w:val="30"/>
+        </w:rPr>
+        <w:t xml:space="preserve">import </w:t>
+      </w:r>
+      <w:r>
+        <w:rPr>
+          <w:rFonts w:ascii="Monaco" w:hAnsi="Monaco"/>
+          <w:color w:val="A9B7C6"/>
+          <w:sz w:val="30"/>
+          <w:szCs w:val="30"/>
+        </w:rPr>
+        <w:t>os</w:t>
+      </w:r>
+      <w:bookmarkStart w:id="0" w:name="_GoBack"/>
+      <w:bookmarkEnd w:id="0"/>
+      <w:r>
+        <w:rPr>
+          <w:rFonts w:ascii="Monaco" w:hAnsi="Monaco"/>
+          <w:color w:val="A9B7C6"/>
+          <w:sz w:val="30"/>
+          <w:szCs w:val="30"/>
+        </w:rPr>
+        <w:t xml:space="preserve"> </w:t>
+      </w:r>
+      <w:r>
+        <w:rPr>
+          <w:rFonts w:ascii="Monaco" w:hAnsi="Monaco"/>
+          <w:color w:val="A9B7C6"/>
+          <w:sz w:val="30"/>
+          <w:szCs w:val="30"/>
+        </w:rPr>
+        <w:br/>
+      </w:r>
+      <w:r>
+        <w:rPr>
+          <w:rFonts w:ascii="Monaco" w:hAnsi="Monaco"/>
+          <w:color w:val="CC7832"/>
+          <w:sz w:val="30"/>
+          <w:szCs w:val="30"/>
+        </w:rPr>
+        <w:t xml:space="preserve">import </w:t>
+      </w:r>
+      <w:r>
+        <w:rPr>
+          <w:rFonts w:ascii="Monaco" w:hAnsi="Monaco"/>
+          <w:color w:val="A9B7C6"/>
+          <w:sz w:val="30"/>
+          <w:szCs w:val="30"/>
+        </w:rPr>
+        <w:t xml:space="preserve">matplotlib.pyplot </w:t>
+      </w:r>
+      <w:r>
+        <w:rPr>
+          <w:rFonts w:ascii="Monaco" w:hAnsi="Monaco"/>
+          <w:color w:val="CC7832"/>
+          <w:sz w:val="30"/>
+          <w:szCs w:val="30"/>
+        </w:rPr>
+        <w:t xml:space="preserve">as </w:t>
+      </w:r>
+      <w:r>
+        <w:rPr>
+          <w:rFonts w:ascii="Monaco" w:hAnsi="Monaco"/>
+          <w:color w:val="A9B7C6"/>
+          <w:sz w:val="30"/>
+          <w:szCs w:val="30"/>
+        </w:rPr>
+        <w:t>plt</w:t>
+      </w:r>
+      <w:r>
+        <w:rPr>
+          <w:rFonts w:ascii="Monaco" w:hAnsi="Monaco"/>
+          <w:color w:val="A9B7C6"/>
+          <w:sz w:val="30"/>
+          <w:szCs w:val="30"/>
+        </w:rPr>
+        <w:br/>
+      </w:r>
+      <w:r>
+        <w:rPr>
+          <w:rFonts w:ascii="Monaco" w:hAnsi="Monaco"/>
+          <w:color w:val="A9B7C6"/>
+          <w:sz w:val="30"/>
+          <w:szCs w:val="30"/>
+        </w:rPr>
+        <w:br/>
+        <w:t xml:space="preserve">feature_size = </w:t>
+      </w:r>
+      <w:r>
+        <w:rPr>
+          <w:rFonts w:ascii="Monaco" w:hAnsi="Monaco"/>
+          <w:color w:val="6897BB"/>
+          <w:sz w:val="30"/>
+          <w:szCs w:val="30"/>
+        </w:rPr>
+        <w:t>14</w:t>
+      </w:r>
+      <w:r>
+        <w:rPr>
+          <w:rFonts w:ascii="Monaco" w:hAnsi="Monaco"/>
+          <w:color w:val="6897BB"/>
+          <w:sz w:val="30"/>
+          <w:szCs w:val="30"/>
+        </w:rPr>
+        <w:br/>
+      </w:r>
+      <w:r>
+        <w:rPr>
+          <w:rFonts w:ascii="Monaco" w:hAnsi="Monaco"/>
+          <w:color w:val="A9B7C6"/>
+          <w:sz w:val="30"/>
+          <w:szCs w:val="30"/>
+        </w:rPr>
+        <w:t>x</w:t>
+      </w:r>
+      <w:r>
+        <w:rPr>
+          <w:rFonts w:ascii="Monaco" w:hAnsi="Monaco"/>
+          <w:color w:val="CC7832"/>
+          <w:sz w:val="30"/>
+          <w:szCs w:val="30"/>
+        </w:rPr>
+        <w:t xml:space="preserve">, </w:t>
+      </w:r>
+      <w:r>
+        <w:rPr>
+          <w:rFonts w:ascii="Monaco" w:hAnsi="Monaco"/>
+          <w:color w:val="A9B7C6"/>
+          <w:sz w:val="30"/>
+          <w:szCs w:val="30"/>
+        </w:rPr>
+        <w:t>y = ds.load_svmlight_file(</w:t>
+      </w:r>
+      <w:r>
+        <w:rPr>
+          <w:rFonts w:ascii="Monaco" w:hAnsi="Monaco"/>
+          <w:color w:val="6A8759"/>
+          <w:sz w:val="30"/>
+          <w:szCs w:val="30"/>
+        </w:rPr>
+        <w:t>"./data/australian"</w:t>
+      </w:r>
+      <w:r>
+        <w:rPr>
+          <w:rFonts w:ascii="Monaco" w:hAnsi="Monaco"/>
+          <w:color w:val="A9B7C6"/>
+          <w:sz w:val="30"/>
+          <w:szCs w:val="30"/>
+        </w:rPr>
+        <w:t>)</w:t>
+      </w:r>
+      <w:r>
+        <w:rPr>
+          <w:rFonts w:ascii="Monaco" w:hAnsi="Monaco"/>
+          <w:color w:val="A9B7C6"/>
+          <w:sz w:val="30"/>
+          <w:szCs w:val="30"/>
+        </w:rPr>
+        <w:br/>
+      </w:r>
+      <w:r>
+        <w:rPr>
+          <w:rFonts w:ascii="Monaco" w:hAnsi="Monaco"/>
+          <w:color w:val="A9B7C6"/>
+          <w:sz w:val="30"/>
+          <w:szCs w:val="30"/>
+        </w:rPr>
+        <w:lastRenderedPageBreak/>
+        <w:t>train_x</w:t>
+      </w:r>
+      <w:r>
+        <w:rPr>
+          <w:rFonts w:ascii="Monaco" w:hAnsi="Monaco"/>
+          <w:color w:val="CC7832"/>
+          <w:sz w:val="30"/>
+          <w:szCs w:val="30"/>
+        </w:rPr>
+        <w:t xml:space="preserve">, </w:t>
+      </w:r>
+      <w:r>
+        <w:rPr>
+          <w:rFonts w:ascii="Monaco" w:hAnsi="Monaco"/>
+          <w:color w:val="A9B7C6"/>
+          <w:sz w:val="30"/>
+          <w:szCs w:val="30"/>
+        </w:rPr>
+        <w:t>val_x</w:t>
+      </w:r>
+      <w:r>
+        <w:rPr>
+          <w:rFonts w:ascii="Monaco" w:hAnsi="Monaco"/>
+          <w:color w:val="CC7832"/>
+          <w:sz w:val="30"/>
+          <w:szCs w:val="30"/>
+        </w:rPr>
+        <w:t xml:space="preserve">, </w:t>
+      </w:r>
+      <w:r>
+        <w:rPr>
+          <w:rFonts w:ascii="Monaco" w:hAnsi="Monaco"/>
+          <w:color w:val="A9B7C6"/>
+          <w:sz w:val="30"/>
+          <w:szCs w:val="30"/>
+        </w:rPr>
+        <w:t>train_y</w:t>
+      </w:r>
+      <w:r>
+        <w:rPr>
+          <w:rFonts w:ascii="Monaco" w:hAnsi="Monaco"/>
+          <w:color w:val="CC7832"/>
+          <w:sz w:val="30"/>
+          <w:szCs w:val="30"/>
+        </w:rPr>
+        <w:t xml:space="preserve">, </w:t>
+      </w:r>
+      <w:r>
+        <w:rPr>
+          <w:rFonts w:ascii="Monaco" w:hAnsi="Monaco"/>
+          <w:color w:val="A9B7C6"/>
+          <w:sz w:val="30"/>
+          <w:szCs w:val="30"/>
+        </w:rPr>
+        <w:t>val_y = train_test_split(x</w:t>
+      </w:r>
+      <w:r>
+        <w:rPr>
+          <w:rFonts w:ascii="Monaco" w:hAnsi="Monaco"/>
+          <w:color w:val="CC7832"/>
+          <w:sz w:val="30"/>
+          <w:szCs w:val="30"/>
+        </w:rPr>
+        <w:t xml:space="preserve">, </w:t>
+      </w:r>
+      <w:r>
+        <w:rPr>
+          <w:rFonts w:ascii="Monaco" w:hAnsi="Monaco"/>
+          <w:color w:val="A9B7C6"/>
+          <w:sz w:val="30"/>
+          <w:szCs w:val="30"/>
+        </w:rPr>
+        <w:t>y</w:t>
+      </w:r>
+      <w:r>
+        <w:rPr>
+          <w:rFonts w:ascii="Monaco" w:hAnsi="Monaco"/>
+          <w:color w:val="CC7832"/>
+          <w:sz w:val="30"/>
+          <w:szCs w:val="30"/>
+        </w:rPr>
+        <w:t xml:space="preserve">, </w:t>
+      </w:r>
+      <w:r>
+        <w:rPr>
+          <w:rFonts w:ascii="Monaco" w:hAnsi="Monaco"/>
+          <w:color w:val="AA4926"/>
+          <w:sz w:val="30"/>
+          <w:szCs w:val="30"/>
+        </w:rPr>
+        <w:t>test_size</w:t>
+      </w:r>
+      <w:r>
+        <w:rPr>
+          <w:rFonts w:ascii="Monaco" w:hAnsi="Monaco"/>
+          <w:color w:val="A9B7C6"/>
+          <w:sz w:val="30"/>
+          <w:szCs w:val="30"/>
+        </w:rPr>
+        <w:t>=</w:t>
+      </w:r>
+      <w:r>
+        <w:rPr>
+          <w:rFonts w:ascii="Monaco" w:hAnsi="Monaco"/>
+          <w:color w:val="6897BB"/>
+          <w:sz w:val="30"/>
+          <w:szCs w:val="30"/>
+        </w:rPr>
+        <w:t>0.3</w:t>
+      </w:r>
+      <w:r>
+        <w:rPr>
+          <w:rFonts w:ascii="Monaco" w:hAnsi="Monaco"/>
+          <w:color w:val="A9B7C6"/>
+          <w:sz w:val="30"/>
+          <w:szCs w:val="30"/>
+        </w:rPr>
+        <w:t>)</w:t>
+      </w:r>
+      <w:r>
+        <w:rPr>
+          <w:rFonts w:ascii="Monaco" w:hAnsi="Monaco"/>
+          <w:color w:val="A9B7C6"/>
+          <w:sz w:val="30"/>
+          <w:szCs w:val="30"/>
+        </w:rPr>
+        <w:br/>
+      </w:r>
+      <w:r>
+        <w:rPr>
+          <w:rFonts w:ascii="Monaco" w:hAnsi="Monaco"/>
+          <w:color w:val="A9B7C6"/>
+          <w:sz w:val="30"/>
+          <w:szCs w:val="30"/>
+        </w:rPr>
+        <w:br/>
+      </w:r>
+      <w:r>
+        <w:rPr>
+          <w:rFonts w:ascii="Monaco" w:hAnsi="Monaco"/>
+          <w:color w:val="A9B7C6"/>
+          <w:sz w:val="30"/>
+          <w:szCs w:val="30"/>
+        </w:rPr>
+        <w:br/>
+        <w:t>train_x = train_x.toarray().astype(np.float32)</w:t>
+      </w:r>
+      <w:r>
+        <w:rPr>
+          <w:rFonts w:ascii="Monaco" w:hAnsi="Monaco"/>
+          <w:color w:val="A9B7C6"/>
+          <w:sz w:val="30"/>
+          <w:szCs w:val="30"/>
+        </w:rPr>
+        <w:br/>
+        <w:t>temp = np.ones(</w:t>
+      </w:r>
+      <w:r>
+        <w:rPr>
+          <w:rFonts w:ascii="Monaco" w:hAnsi="Monaco"/>
+          <w:color w:val="AA4926"/>
+          <w:sz w:val="30"/>
+          <w:szCs w:val="30"/>
+        </w:rPr>
+        <w:t>shape</w:t>
+      </w:r>
+      <w:r>
+        <w:rPr>
+          <w:rFonts w:ascii="Monaco" w:hAnsi="Monaco"/>
+          <w:color w:val="A9B7C6"/>
+          <w:sz w:val="30"/>
+          <w:szCs w:val="30"/>
+        </w:rPr>
+        <w:t>=[</w:t>
+      </w:r>
+      <w:r>
+        <w:rPr>
+          <w:rFonts w:ascii="Monaco" w:hAnsi="Monaco"/>
+          <w:color w:val="8888C6"/>
+          <w:sz w:val="30"/>
+          <w:szCs w:val="30"/>
+        </w:rPr>
+        <w:t>len</w:t>
+      </w:r>
+      <w:r>
+        <w:rPr>
+          <w:rFonts w:ascii="Monaco" w:hAnsi="Monaco"/>
+          <w:color w:val="A9B7C6"/>
+          <w:sz w:val="30"/>
+          <w:szCs w:val="30"/>
+        </w:rPr>
+        <w:t>(train_y)</w:t>
+      </w:r>
+      <w:r>
+        <w:rPr>
+          <w:rFonts w:ascii="Monaco" w:hAnsi="Monaco"/>
+          <w:color w:val="CC7832"/>
+          <w:sz w:val="30"/>
+          <w:szCs w:val="30"/>
+        </w:rPr>
+        <w:t xml:space="preserve">, </w:t>
+      </w:r>
+      <w:r>
+        <w:rPr>
+          <w:rFonts w:ascii="Monaco" w:hAnsi="Monaco"/>
+          <w:color w:val="6897BB"/>
+          <w:sz w:val="30"/>
+          <w:szCs w:val="30"/>
+        </w:rPr>
+        <w:t>1</w:t>
+      </w:r>
+      <w:r>
+        <w:rPr>
+          <w:rFonts w:ascii="Monaco" w:hAnsi="Monaco"/>
+          <w:color w:val="A9B7C6"/>
+          <w:sz w:val="30"/>
+          <w:szCs w:val="30"/>
+        </w:rPr>
+        <w:t>]</w:t>
+      </w:r>
+      <w:r>
+        <w:rPr>
+          <w:rFonts w:ascii="Monaco" w:hAnsi="Monaco"/>
+          <w:color w:val="CC7832"/>
+          <w:sz w:val="30"/>
+          <w:szCs w:val="30"/>
+        </w:rPr>
+        <w:t xml:space="preserve">, </w:t>
+      </w:r>
+      <w:r>
+        <w:rPr>
+          <w:rFonts w:ascii="Monaco" w:hAnsi="Monaco"/>
+          <w:color w:val="AA4926"/>
+          <w:sz w:val="30"/>
+          <w:szCs w:val="30"/>
+        </w:rPr>
+        <w:t>dtype</w:t>
+      </w:r>
+      <w:r>
+        <w:rPr>
+          <w:rFonts w:ascii="Monaco" w:hAnsi="Monaco"/>
+          <w:color w:val="A9B7C6"/>
+          <w:sz w:val="30"/>
+          <w:szCs w:val="30"/>
+        </w:rPr>
+        <w:t>=np.float32)</w:t>
+      </w:r>
+      <w:r>
+        <w:rPr>
+          <w:rFonts w:ascii="Monaco" w:hAnsi="Monaco"/>
+          <w:color w:val="A9B7C6"/>
+          <w:sz w:val="30"/>
+          <w:szCs w:val="30"/>
+        </w:rPr>
+        <w:br/>
+        <w:t>train_x = np.concatenate([train_x</w:t>
+      </w:r>
+      <w:r>
+        <w:rPr>
+          <w:rFonts w:ascii="Monaco" w:hAnsi="Monaco"/>
+          <w:color w:val="CC7832"/>
+          <w:sz w:val="30"/>
+          <w:szCs w:val="30"/>
+        </w:rPr>
+        <w:t xml:space="preserve">, </w:t>
+      </w:r>
+      <w:r>
+        <w:rPr>
+          <w:rFonts w:ascii="Monaco" w:hAnsi="Monaco"/>
+          <w:color w:val="A9B7C6"/>
+          <w:sz w:val="30"/>
+          <w:szCs w:val="30"/>
+        </w:rPr>
+        <w:t>temp]</w:t>
+      </w:r>
+      <w:r>
+        <w:rPr>
+          <w:rFonts w:ascii="Monaco" w:hAnsi="Monaco"/>
+          <w:color w:val="CC7832"/>
+          <w:sz w:val="30"/>
+          <w:szCs w:val="30"/>
+        </w:rPr>
+        <w:t xml:space="preserve">, </w:t>
+      </w:r>
+      <w:r>
+        <w:rPr>
+          <w:rFonts w:ascii="Monaco" w:hAnsi="Monaco"/>
+          <w:color w:val="AA4926"/>
+          <w:sz w:val="30"/>
+          <w:szCs w:val="30"/>
+        </w:rPr>
+        <w:t>axis</w:t>
+      </w:r>
+      <w:r>
+        <w:rPr>
+          <w:rFonts w:ascii="Monaco" w:hAnsi="Monaco"/>
+          <w:color w:val="A9B7C6"/>
+          <w:sz w:val="30"/>
+          <w:szCs w:val="30"/>
+        </w:rPr>
+        <w:t>=</w:t>
+      </w:r>
+      <w:r>
+        <w:rPr>
+          <w:rFonts w:ascii="Monaco" w:hAnsi="Monaco"/>
+          <w:color w:val="6897BB"/>
+          <w:sz w:val="30"/>
+          <w:szCs w:val="30"/>
+        </w:rPr>
+        <w:t>1</w:t>
+      </w:r>
+      <w:r>
+        <w:rPr>
+          <w:rFonts w:ascii="Monaco" w:hAnsi="Monaco"/>
+          <w:color w:val="A9B7C6"/>
+          <w:sz w:val="30"/>
+          <w:szCs w:val="30"/>
+        </w:rPr>
+        <w:t>)</w:t>
+      </w:r>
+      <w:r>
+        <w:rPr>
+          <w:rFonts w:ascii="Monaco" w:hAnsi="Monaco"/>
+          <w:color w:val="A9B7C6"/>
+          <w:sz w:val="30"/>
+          <w:szCs w:val="30"/>
+        </w:rPr>
+        <w:br/>
+        <w:t>val_x = val_x.toarray().astype(np.float32)</w:t>
+      </w:r>
+      <w:r>
+        <w:rPr>
+          <w:rFonts w:ascii="Monaco" w:hAnsi="Monaco"/>
+          <w:color w:val="A9B7C6"/>
+          <w:sz w:val="30"/>
+          <w:szCs w:val="30"/>
+        </w:rPr>
+        <w:br/>
+        <w:t>temp = np.ones(</w:t>
+      </w:r>
+      <w:r>
+        <w:rPr>
+          <w:rFonts w:ascii="Monaco" w:hAnsi="Monaco"/>
+          <w:color w:val="AA4926"/>
+          <w:sz w:val="30"/>
+          <w:szCs w:val="30"/>
+        </w:rPr>
+        <w:t>shape</w:t>
+      </w:r>
+      <w:r>
+        <w:rPr>
+          <w:rFonts w:ascii="Monaco" w:hAnsi="Monaco"/>
+          <w:color w:val="A9B7C6"/>
+          <w:sz w:val="30"/>
+          <w:szCs w:val="30"/>
+        </w:rPr>
+        <w:t>=[</w:t>
+      </w:r>
+      <w:r>
+        <w:rPr>
+          <w:rFonts w:ascii="Monaco" w:hAnsi="Monaco"/>
+          <w:color w:val="8888C6"/>
+          <w:sz w:val="30"/>
+          <w:szCs w:val="30"/>
+        </w:rPr>
+        <w:t>len</w:t>
+      </w:r>
+      <w:r>
+        <w:rPr>
+          <w:rFonts w:ascii="Monaco" w:hAnsi="Monaco"/>
+          <w:color w:val="A9B7C6"/>
+          <w:sz w:val="30"/>
+          <w:szCs w:val="30"/>
+        </w:rPr>
+        <w:t>(val_y)</w:t>
+      </w:r>
+      <w:r>
+        <w:rPr>
+          <w:rFonts w:ascii="Monaco" w:hAnsi="Monaco"/>
+          <w:color w:val="CC7832"/>
+          <w:sz w:val="30"/>
+          <w:szCs w:val="30"/>
+        </w:rPr>
+        <w:t xml:space="preserve">, </w:t>
+      </w:r>
+      <w:r>
+        <w:rPr>
+          <w:rFonts w:ascii="Monaco" w:hAnsi="Monaco"/>
+          <w:color w:val="6897BB"/>
+          <w:sz w:val="30"/>
+          <w:szCs w:val="30"/>
+        </w:rPr>
+        <w:t>1</w:t>
+      </w:r>
+      <w:r>
+        <w:rPr>
+          <w:rFonts w:ascii="Monaco" w:hAnsi="Monaco"/>
+          <w:color w:val="A9B7C6"/>
+          <w:sz w:val="30"/>
+          <w:szCs w:val="30"/>
+        </w:rPr>
+        <w:t>]</w:t>
+      </w:r>
+      <w:r>
+        <w:rPr>
+          <w:rFonts w:ascii="Monaco" w:hAnsi="Monaco"/>
+          <w:color w:val="CC7832"/>
+          <w:sz w:val="30"/>
+          <w:szCs w:val="30"/>
+        </w:rPr>
+        <w:t xml:space="preserve">, </w:t>
+      </w:r>
+      <w:r>
+        <w:rPr>
+          <w:rFonts w:ascii="Monaco" w:hAnsi="Monaco"/>
+          <w:color w:val="AA4926"/>
+          <w:sz w:val="30"/>
+          <w:szCs w:val="30"/>
+        </w:rPr>
+        <w:t>dtype</w:t>
+      </w:r>
+      <w:r>
+        <w:rPr>
+          <w:rFonts w:ascii="Monaco" w:hAnsi="Monaco"/>
+          <w:color w:val="A9B7C6"/>
+          <w:sz w:val="30"/>
+          <w:szCs w:val="30"/>
+        </w:rPr>
+        <w:t>=np.float32)</w:t>
+      </w:r>
+      <w:r>
+        <w:rPr>
+          <w:rFonts w:ascii="Monaco" w:hAnsi="Monaco"/>
+          <w:color w:val="A9B7C6"/>
+          <w:sz w:val="30"/>
+          <w:szCs w:val="30"/>
+        </w:rPr>
+        <w:br/>
+        <w:t>val_x = np.concatenate([val_x</w:t>
+      </w:r>
+      <w:r>
+        <w:rPr>
+          <w:rFonts w:ascii="Monaco" w:hAnsi="Monaco"/>
+          <w:color w:val="CC7832"/>
+          <w:sz w:val="30"/>
+          <w:szCs w:val="30"/>
+        </w:rPr>
+        <w:t xml:space="preserve">, </w:t>
+      </w:r>
+      <w:r>
+        <w:rPr>
+          <w:rFonts w:ascii="Monaco" w:hAnsi="Monaco"/>
+          <w:color w:val="A9B7C6"/>
+          <w:sz w:val="30"/>
+          <w:szCs w:val="30"/>
+        </w:rPr>
+        <w:t>temp]</w:t>
+      </w:r>
+      <w:r>
+        <w:rPr>
+          <w:rFonts w:ascii="Monaco" w:hAnsi="Monaco"/>
+          <w:color w:val="CC7832"/>
+          <w:sz w:val="30"/>
+          <w:szCs w:val="30"/>
+        </w:rPr>
+        <w:t xml:space="preserve">, </w:t>
+      </w:r>
+      <w:r>
+        <w:rPr>
+          <w:rFonts w:ascii="Monaco" w:hAnsi="Monaco"/>
+          <w:color w:val="AA4926"/>
+          <w:sz w:val="30"/>
+          <w:szCs w:val="30"/>
+        </w:rPr>
+        <w:t>axis</w:t>
+      </w:r>
+      <w:r>
+        <w:rPr>
+          <w:rFonts w:ascii="Monaco" w:hAnsi="Monaco"/>
+          <w:color w:val="A9B7C6"/>
+          <w:sz w:val="30"/>
+          <w:szCs w:val="30"/>
+        </w:rPr>
+        <w:t>=</w:t>
+      </w:r>
+      <w:r>
+        <w:rPr>
+          <w:rFonts w:ascii="Monaco" w:hAnsi="Monaco"/>
+          <w:color w:val="6897BB"/>
+          <w:sz w:val="30"/>
+          <w:szCs w:val="30"/>
+        </w:rPr>
+        <w:t>1</w:t>
+      </w:r>
+      <w:r>
+        <w:rPr>
+          <w:rFonts w:ascii="Monaco" w:hAnsi="Monaco"/>
+          <w:color w:val="A9B7C6"/>
+          <w:sz w:val="30"/>
+          <w:szCs w:val="30"/>
+        </w:rPr>
+        <w:t>)</w:t>
+      </w:r>
+      <w:r>
+        <w:rPr>
+          <w:rFonts w:ascii="Monaco" w:hAnsi="Monaco"/>
+          <w:color w:val="A9B7C6"/>
+          <w:sz w:val="30"/>
+          <w:szCs w:val="30"/>
+        </w:rPr>
+        <w:br/>
+        <w:t>train_y = train_y.astype(np.float32).reshape([</w:t>
+      </w:r>
+      <w:r>
+        <w:rPr>
+          <w:rFonts w:ascii="Monaco" w:hAnsi="Monaco"/>
+          <w:color w:val="8888C6"/>
+          <w:sz w:val="30"/>
+          <w:szCs w:val="30"/>
+        </w:rPr>
+        <w:t>len</w:t>
+      </w:r>
+      <w:r>
+        <w:rPr>
+          <w:rFonts w:ascii="Monaco" w:hAnsi="Monaco"/>
+          <w:color w:val="A9B7C6"/>
+          <w:sz w:val="30"/>
+          <w:szCs w:val="30"/>
+        </w:rPr>
+        <w:t>(train_y)</w:t>
+      </w:r>
+      <w:r>
+        <w:rPr>
+          <w:rFonts w:ascii="Monaco" w:hAnsi="Monaco"/>
+          <w:color w:val="CC7832"/>
+          <w:sz w:val="30"/>
+          <w:szCs w:val="30"/>
+        </w:rPr>
+        <w:t xml:space="preserve">, </w:t>
+      </w:r>
+      <w:r>
+        <w:rPr>
+          <w:rFonts w:ascii="Monaco" w:hAnsi="Monaco"/>
+          <w:color w:val="6897BB"/>
+          <w:sz w:val="30"/>
+          <w:szCs w:val="30"/>
+        </w:rPr>
+        <w:t>1</w:t>
+      </w:r>
+      <w:r>
+        <w:rPr>
+          <w:rFonts w:ascii="Monaco" w:hAnsi="Monaco"/>
+          <w:color w:val="A9B7C6"/>
+          <w:sz w:val="30"/>
+          <w:szCs w:val="30"/>
+        </w:rPr>
+        <w:t>])</w:t>
+      </w:r>
+      <w:r>
+        <w:rPr>
+          <w:rFonts w:ascii="Monaco" w:hAnsi="Monaco"/>
+          <w:color w:val="A9B7C6"/>
+          <w:sz w:val="30"/>
+          <w:szCs w:val="30"/>
+        </w:rPr>
+        <w:br/>
+        <w:t>val_y = val_y.astype(np.float32).reshape([</w:t>
+      </w:r>
+      <w:r>
+        <w:rPr>
+          <w:rFonts w:ascii="Monaco" w:hAnsi="Monaco"/>
+          <w:color w:val="8888C6"/>
+          <w:sz w:val="30"/>
+          <w:szCs w:val="30"/>
+        </w:rPr>
+        <w:t>len</w:t>
+      </w:r>
+      <w:r>
+        <w:rPr>
+          <w:rFonts w:ascii="Monaco" w:hAnsi="Monaco"/>
+          <w:color w:val="A9B7C6"/>
+          <w:sz w:val="30"/>
+          <w:szCs w:val="30"/>
+        </w:rPr>
+        <w:t>(val_y)</w:t>
+      </w:r>
+      <w:r>
+        <w:rPr>
+          <w:rFonts w:ascii="Monaco" w:hAnsi="Monaco"/>
+          <w:color w:val="CC7832"/>
+          <w:sz w:val="30"/>
+          <w:szCs w:val="30"/>
+        </w:rPr>
+        <w:t xml:space="preserve">, </w:t>
+      </w:r>
+      <w:r>
+        <w:rPr>
+          <w:rFonts w:ascii="Monaco" w:hAnsi="Monaco"/>
+          <w:color w:val="6897BB"/>
+          <w:sz w:val="30"/>
+          <w:szCs w:val="30"/>
+        </w:rPr>
+        <w:t>1</w:t>
+      </w:r>
+      <w:r>
+        <w:rPr>
+          <w:rFonts w:ascii="Monaco" w:hAnsi="Monaco"/>
+          <w:color w:val="A9B7C6"/>
+          <w:sz w:val="30"/>
+          <w:szCs w:val="30"/>
+        </w:rPr>
+        <w:t>])</w:t>
+      </w:r>
+      <w:r>
+        <w:rPr>
+          <w:rFonts w:ascii="Monaco" w:hAnsi="Monaco"/>
+          <w:color w:val="A9B7C6"/>
+          <w:sz w:val="30"/>
+          <w:szCs w:val="30"/>
+        </w:rPr>
+        <w:br/>
+      </w:r>
+      <w:r>
+        <w:rPr>
+          <w:rFonts w:ascii="Monaco" w:hAnsi="Monaco"/>
+          <w:color w:val="A9B7C6"/>
+          <w:sz w:val="30"/>
+          <w:szCs w:val="30"/>
+        </w:rPr>
+        <w:br/>
+        <w:t>ite = []</w:t>
+      </w:r>
+      <w:r>
+        <w:rPr>
+          <w:rFonts w:ascii="Monaco" w:hAnsi="Monaco"/>
+          <w:color w:val="A9B7C6"/>
+          <w:sz w:val="30"/>
+          <w:szCs w:val="30"/>
+        </w:rPr>
+        <w:br/>
+        <w:t>train_loss_set = []</w:t>
+      </w:r>
+      <w:r>
+        <w:rPr>
+          <w:rFonts w:ascii="Monaco" w:hAnsi="Monaco"/>
+          <w:color w:val="A9B7C6"/>
+          <w:sz w:val="30"/>
+          <w:szCs w:val="30"/>
+        </w:rPr>
+        <w:br/>
+        <w:t>val_loss_set = []</w:t>
+      </w:r>
+      <w:r>
+        <w:rPr>
+          <w:rFonts w:ascii="Monaco" w:hAnsi="Monaco"/>
+          <w:color w:val="A9B7C6"/>
+          <w:sz w:val="30"/>
+          <w:szCs w:val="30"/>
+        </w:rPr>
+        <w:br/>
+      </w:r>
+      <w:r>
+        <w:rPr>
+          <w:rFonts w:ascii="Monaco" w:hAnsi="Monaco"/>
+          <w:color w:val="A9B7C6"/>
+          <w:sz w:val="30"/>
+          <w:szCs w:val="30"/>
+        </w:rPr>
+        <w:lastRenderedPageBreak/>
+        <w:br/>
+        <w:t xml:space="preserve">w = np.random.rand(feature_size + </w:t>
+      </w:r>
+      <w:r>
+        <w:rPr>
+          <w:rFonts w:ascii="Monaco" w:hAnsi="Monaco"/>
+          <w:color w:val="6897BB"/>
+          <w:sz w:val="30"/>
+          <w:szCs w:val="30"/>
+        </w:rPr>
+        <w:t>1</w:t>
+      </w:r>
+      <w:r>
+        <w:rPr>
+          <w:rFonts w:ascii="Monaco" w:hAnsi="Monaco"/>
+          <w:color w:val="CC7832"/>
+          <w:sz w:val="30"/>
+          <w:szCs w:val="30"/>
+        </w:rPr>
+        <w:t xml:space="preserve">, </w:t>
+      </w:r>
+      <w:r>
+        <w:rPr>
+          <w:rFonts w:ascii="Monaco" w:hAnsi="Monaco"/>
+          <w:color w:val="6897BB"/>
+          <w:sz w:val="30"/>
+          <w:szCs w:val="30"/>
+        </w:rPr>
+        <w:t>1</w:t>
+      </w:r>
+      <w:r>
+        <w:rPr>
+          <w:rFonts w:ascii="Monaco" w:hAnsi="Monaco"/>
+          <w:color w:val="A9B7C6"/>
+          <w:sz w:val="30"/>
+          <w:szCs w:val="30"/>
+        </w:rPr>
+        <w:t>)</w:t>
+      </w:r>
+      <w:r>
+        <w:rPr>
+          <w:rFonts w:ascii="Monaco" w:hAnsi="Monaco"/>
+          <w:color w:val="A9B7C6"/>
+          <w:sz w:val="30"/>
+          <w:szCs w:val="30"/>
+        </w:rPr>
+        <w:br/>
+        <w:t>bias = np.zeros(</w:t>
+      </w:r>
+      <w:r>
+        <w:rPr>
+          <w:rFonts w:ascii="Monaco" w:hAnsi="Monaco"/>
+          <w:color w:val="AA4926"/>
+          <w:sz w:val="30"/>
+          <w:szCs w:val="30"/>
+        </w:rPr>
+        <w:t>shape</w:t>
+      </w:r>
+      <w:r>
+        <w:rPr>
+          <w:rFonts w:ascii="Monaco" w:hAnsi="Monaco"/>
+          <w:color w:val="A9B7C6"/>
+          <w:sz w:val="30"/>
+          <w:szCs w:val="30"/>
+        </w:rPr>
+        <w:t xml:space="preserve">=[feature_size + </w:t>
+      </w:r>
+      <w:r>
+        <w:rPr>
+          <w:rFonts w:ascii="Monaco" w:hAnsi="Monaco"/>
+          <w:color w:val="6897BB"/>
+          <w:sz w:val="30"/>
+          <w:szCs w:val="30"/>
+        </w:rPr>
+        <w:t>1</w:t>
+      </w:r>
+      <w:r>
+        <w:rPr>
+          <w:rFonts w:ascii="Monaco" w:hAnsi="Monaco"/>
+          <w:color w:val="CC7832"/>
+          <w:sz w:val="30"/>
+          <w:szCs w:val="30"/>
+        </w:rPr>
+        <w:t xml:space="preserve">, </w:t>
+      </w:r>
+      <w:r>
+        <w:rPr>
+          <w:rFonts w:ascii="Monaco" w:hAnsi="Monaco"/>
+          <w:color w:val="6897BB"/>
+          <w:sz w:val="30"/>
+          <w:szCs w:val="30"/>
+        </w:rPr>
+        <w:t>1</w:t>
+      </w:r>
+      <w:r>
+        <w:rPr>
+          <w:rFonts w:ascii="Monaco" w:hAnsi="Monaco"/>
+          <w:color w:val="A9B7C6"/>
+          <w:sz w:val="30"/>
+          <w:szCs w:val="30"/>
+        </w:rPr>
+        <w:t>])</w:t>
+      </w:r>
+      <w:r>
+        <w:rPr>
+          <w:rFonts w:ascii="Monaco" w:hAnsi="Monaco"/>
+          <w:color w:val="A9B7C6"/>
+          <w:sz w:val="30"/>
+          <w:szCs w:val="30"/>
+        </w:rPr>
+        <w:br/>
+        <w:t>bias[</w:t>
+      </w:r>
+      <w:r>
+        <w:rPr>
+          <w:rFonts w:ascii="Monaco" w:hAnsi="Monaco"/>
+          <w:color w:val="8888C6"/>
+          <w:sz w:val="30"/>
+          <w:szCs w:val="30"/>
+        </w:rPr>
+        <w:t>len</w:t>
+      </w:r>
+      <w:r>
+        <w:rPr>
+          <w:rFonts w:ascii="Monaco" w:hAnsi="Monaco"/>
+          <w:color w:val="A9B7C6"/>
+          <w:sz w:val="30"/>
+          <w:szCs w:val="30"/>
+        </w:rPr>
+        <w:t>(bias)-</w:t>
+      </w:r>
+      <w:r>
+        <w:rPr>
+          <w:rFonts w:ascii="Monaco" w:hAnsi="Monaco"/>
+          <w:color w:val="6897BB"/>
+          <w:sz w:val="30"/>
+          <w:szCs w:val="30"/>
+        </w:rPr>
+        <w:t>1</w:t>
+      </w:r>
+      <w:r>
+        <w:rPr>
+          <w:rFonts w:ascii="Monaco" w:hAnsi="Monaco"/>
+          <w:color w:val="A9B7C6"/>
+          <w:sz w:val="30"/>
+          <w:szCs w:val="30"/>
+        </w:rPr>
+        <w:t>][</w:t>
+      </w:r>
+      <w:r>
+        <w:rPr>
+          <w:rFonts w:ascii="Monaco" w:hAnsi="Monaco"/>
+          <w:color w:val="6897BB"/>
+          <w:sz w:val="30"/>
+          <w:szCs w:val="30"/>
+        </w:rPr>
+        <w:t>0</w:t>
+      </w:r>
+      <w:r>
+        <w:rPr>
+          <w:rFonts w:ascii="Monaco" w:hAnsi="Monaco"/>
+          <w:color w:val="A9B7C6"/>
+          <w:sz w:val="30"/>
+          <w:szCs w:val="30"/>
+        </w:rPr>
+        <w:t xml:space="preserve">] = </w:t>
+      </w:r>
+      <w:r>
+        <w:rPr>
+          <w:rFonts w:ascii="Monaco" w:hAnsi="Monaco"/>
+          <w:color w:val="6897BB"/>
+          <w:sz w:val="30"/>
+          <w:szCs w:val="30"/>
+        </w:rPr>
+        <w:t>1.</w:t>
+      </w:r>
+      <w:r>
+        <w:rPr>
+          <w:rFonts w:ascii="Monaco" w:hAnsi="Monaco"/>
+          <w:color w:val="6897BB"/>
+          <w:sz w:val="30"/>
+          <w:szCs w:val="30"/>
+        </w:rPr>
+        <w:br/>
+      </w:r>
+      <w:r>
+        <w:rPr>
+          <w:rFonts w:ascii="Monaco" w:hAnsi="Monaco"/>
+          <w:color w:val="6897BB"/>
+          <w:sz w:val="30"/>
+          <w:szCs w:val="30"/>
+        </w:rPr>
+        <w:br/>
+      </w:r>
+      <w:r>
+        <w:rPr>
+          <w:rFonts w:ascii="Monaco" w:hAnsi="Monaco"/>
+          <w:color w:val="808080"/>
+          <w:sz w:val="30"/>
+          <w:szCs w:val="30"/>
+        </w:rPr>
+        <w:t># training</w:t>
+      </w:r>
+      <w:r>
+        <w:rPr>
+          <w:rFonts w:ascii="Monaco" w:hAnsi="Monaco"/>
+          <w:color w:val="808080"/>
+          <w:sz w:val="30"/>
+          <w:szCs w:val="30"/>
+        </w:rPr>
+        <w:br/>
+      </w:r>
+      <w:r>
+        <w:rPr>
+          <w:rFonts w:ascii="Monaco" w:hAnsi="Monaco"/>
+          <w:color w:val="A9B7C6"/>
+          <w:sz w:val="30"/>
+          <w:szCs w:val="30"/>
+        </w:rPr>
+        <w:t xml:space="preserve">iteration = </w:t>
+      </w:r>
+      <w:r>
+        <w:rPr>
+          <w:rFonts w:ascii="Monaco" w:hAnsi="Monaco"/>
+          <w:color w:val="6897BB"/>
+          <w:sz w:val="30"/>
+          <w:szCs w:val="30"/>
+        </w:rPr>
+        <w:t>100</w:t>
+      </w:r>
+      <w:r>
+        <w:rPr>
+          <w:rFonts w:ascii="Monaco" w:hAnsi="Monaco"/>
+          <w:color w:val="6897BB"/>
+          <w:sz w:val="30"/>
+          <w:szCs w:val="30"/>
+        </w:rPr>
+        <w:br/>
+      </w:r>
+      <w:r>
+        <w:rPr>
+          <w:rFonts w:ascii="Monaco" w:hAnsi="Monaco"/>
+          <w:color w:val="A9B7C6"/>
+          <w:sz w:val="30"/>
+          <w:szCs w:val="30"/>
+        </w:rPr>
+        <w:t xml:space="preserve">lr = </w:t>
+      </w:r>
+      <w:r>
+        <w:rPr>
+          <w:rFonts w:ascii="Monaco" w:hAnsi="Monaco"/>
+          <w:color w:val="6897BB"/>
+          <w:sz w:val="30"/>
+          <w:szCs w:val="30"/>
+        </w:rPr>
+        <w:t>1e-6</w:t>
+      </w:r>
+      <w:r>
+        <w:rPr>
+          <w:rFonts w:ascii="Monaco" w:hAnsi="Monaco"/>
+          <w:color w:val="6897BB"/>
+          <w:sz w:val="30"/>
+          <w:szCs w:val="30"/>
+        </w:rPr>
+        <w:br/>
+      </w:r>
+      <w:r>
+        <w:rPr>
+          <w:rFonts w:ascii="Monaco" w:hAnsi="Monaco"/>
+          <w:color w:val="A9B7C6"/>
+          <w:sz w:val="30"/>
+          <w:szCs w:val="30"/>
+        </w:rPr>
+        <w:t xml:space="preserve">C = </w:t>
+      </w:r>
+      <w:r>
+        <w:rPr>
+          <w:rFonts w:ascii="Monaco" w:hAnsi="Monaco"/>
+          <w:color w:val="6897BB"/>
+          <w:sz w:val="30"/>
+          <w:szCs w:val="30"/>
+        </w:rPr>
+        <w:t>0.1</w:t>
+      </w:r>
+      <w:r>
+        <w:rPr>
+          <w:rFonts w:ascii="Monaco" w:hAnsi="Monaco"/>
+          <w:color w:val="6897BB"/>
+          <w:sz w:val="30"/>
+          <w:szCs w:val="30"/>
+        </w:rPr>
+        <w:br/>
+      </w:r>
+      <w:r>
+        <w:rPr>
+          <w:rFonts w:ascii="Monaco" w:hAnsi="Monaco"/>
+          <w:color w:val="CC7832"/>
+          <w:sz w:val="30"/>
+          <w:szCs w:val="30"/>
+        </w:rPr>
+        <w:t xml:space="preserve">for </w:t>
+      </w:r>
+      <w:r>
+        <w:rPr>
+          <w:rFonts w:ascii="Monaco" w:hAnsi="Monaco"/>
+          <w:color w:val="A9B7C6"/>
+          <w:sz w:val="30"/>
+          <w:szCs w:val="30"/>
+        </w:rPr>
+        <w:t xml:space="preserve">i </w:t>
+      </w:r>
+      <w:r>
+        <w:rPr>
+          <w:rFonts w:ascii="Monaco" w:hAnsi="Monaco"/>
+          <w:color w:val="CC7832"/>
+          <w:sz w:val="30"/>
+          <w:szCs w:val="30"/>
+        </w:rPr>
+        <w:t xml:space="preserve">in </w:t>
+      </w:r>
+      <w:r>
+        <w:rPr>
+          <w:rFonts w:ascii="Monaco" w:hAnsi="Monaco"/>
+          <w:color w:val="8888C6"/>
+          <w:sz w:val="30"/>
+          <w:szCs w:val="30"/>
+        </w:rPr>
+        <w:t>range</w:t>
+      </w:r>
+      <w:r>
+        <w:rPr>
+          <w:rFonts w:ascii="Monaco" w:hAnsi="Monaco"/>
+          <w:color w:val="A9B7C6"/>
+          <w:sz w:val="30"/>
+          <w:szCs w:val="30"/>
+        </w:rPr>
+        <w:t>(</w:t>
+      </w:r>
+      <w:r>
+        <w:rPr>
+          <w:rFonts w:ascii="Monaco" w:hAnsi="Monaco"/>
+          <w:color w:val="6897BB"/>
+          <w:sz w:val="30"/>
+          <w:szCs w:val="30"/>
+        </w:rPr>
+        <w:t>0</w:t>
+      </w:r>
+      <w:r>
+        <w:rPr>
+          <w:rFonts w:ascii="Monaco" w:hAnsi="Monaco"/>
+          <w:color w:val="CC7832"/>
+          <w:sz w:val="30"/>
+          <w:szCs w:val="30"/>
+        </w:rPr>
+        <w:t xml:space="preserve">, </w:t>
+      </w:r>
+      <w:r>
+        <w:rPr>
+          <w:rFonts w:ascii="Monaco" w:hAnsi="Monaco"/>
+          <w:color w:val="A9B7C6"/>
+          <w:sz w:val="30"/>
+          <w:szCs w:val="30"/>
+        </w:rPr>
+        <w:t>iteration):</w:t>
+      </w:r>
+      <w:r>
+        <w:rPr>
+          <w:rFonts w:ascii="Monaco" w:hAnsi="Monaco"/>
+          <w:color w:val="A9B7C6"/>
+          <w:sz w:val="30"/>
+          <w:szCs w:val="30"/>
+        </w:rPr>
+        <w:br/>
+        <w:t xml:space="preserve">    ite.append(i)</w:t>
+      </w:r>
+      <w:r>
+        <w:rPr>
+          <w:rFonts w:ascii="Monaco" w:hAnsi="Monaco"/>
+          <w:color w:val="A9B7C6"/>
+          <w:sz w:val="30"/>
+          <w:szCs w:val="30"/>
+        </w:rPr>
+        <w:br/>
+        <w:t xml:space="preserve">    pred = np.matmul(train_x</w:t>
+      </w:r>
+      <w:r>
+        <w:rPr>
+          <w:rFonts w:ascii="Monaco" w:hAnsi="Monaco"/>
+          <w:color w:val="CC7832"/>
+          <w:sz w:val="30"/>
+          <w:szCs w:val="30"/>
+        </w:rPr>
+        <w:t xml:space="preserve">, </w:t>
+      </w:r>
+      <w:r>
+        <w:rPr>
+          <w:rFonts w:ascii="Monaco" w:hAnsi="Monaco"/>
+          <w:color w:val="A9B7C6"/>
+          <w:sz w:val="30"/>
+          <w:szCs w:val="30"/>
+        </w:rPr>
+        <w:t>w)</w:t>
+      </w:r>
+      <w:r>
+        <w:rPr>
+          <w:rFonts w:ascii="Monaco" w:hAnsi="Monaco"/>
+          <w:color w:val="A9B7C6"/>
+          <w:sz w:val="30"/>
+          <w:szCs w:val="30"/>
+        </w:rPr>
+        <w:br/>
+        <w:t xml:space="preserve">    hinge_loss = np.maximum(</w:t>
+      </w:r>
+      <w:r>
+        <w:rPr>
+          <w:rFonts w:ascii="Monaco" w:hAnsi="Monaco"/>
+          <w:color w:val="6897BB"/>
+          <w:sz w:val="30"/>
+          <w:szCs w:val="30"/>
+        </w:rPr>
+        <w:t xml:space="preserve">1 </w:t>
+      </w:r>
+      <w:r>
+        <w:rPr>
+          <w:rFonts w:ascii="Monaco" w:hAnsi="Monaco"/>
+          <w:color w:val="A9B7C6"/>
+          <w:sz w:val="30"/>
+          <w:szCs w:val="30"/>
+        </w:rPr>
+        <w:t>- train_y * pred</w:t>
+      </w:r>
+      <w:r>
+        <w:rPr>
+          <w:rFonts w:ascii="Monaco" w:hAnsi="Monaco"/>
+          <w:color w:val="CC7832"/>
+          <w:sz w:val="30"/>
+          <w:szCs w:val="30"/>
+        </w:rPr>
+        <w:t xml:space="preserve">, </w:t>
+      </w:r>
+      <w:r>
+        <w:rPr>
+          <w:rFonts w:ascii="Monaco" w:hAnsi="Monaco"/>
+          <w:color w:val="6897BB"/>
+          <w:sz w:val="30"/>
+          <w:szCs w:val="30"/>
+        </w:rPr>
+        <w:t>0</w:t>
+      </w:r>
+      <w:r>
+        <w:rPr>
+          <w:rFonts w:ascii="Monaco" w:hAnsi="Monaco"/>
+          <w:color w:val="A9B7C6"/>
+          <w:sz w:val="30"/>
+          <w:szCs w:val="30"/>
+        </w:rPr>
+        <w:t>)</w:t>
+      </w:r>
+      <w:r>
+        <w:rPr>
+          <w:rFonts w:ascii="Monaco" w:hAnsi="Monaco"/>
+          <w:color w:val="A9B7C6"/>
+          <w:sz w:val="30"/>
+          <w:szCs w:val="30"/>
+        </w:rPr>
+        <w:br/>
+        <w:t xml:space="preserve">    train_loss = np.mean(hinge_loss ** </w:t>
+      </w:r>
+      <w:r>
+        <w:rPr>
+          <w:rFonts w:ascii="Monaco" w:hAnsi="Monaco"/>
+          <w:color w:val="6897BB"/>
+          <w:sz w:val="30"/>
+          <w:szCs w:val="30"/>
+        </w:rPr>
+        <w:t>2</w:t>
+      </w:r>
+      <w:r>
+        <w:rPr>
+          <w:rFonts w:ascii="Monaco" w:hAnsi="Monaco"/>
+          <w:color w:val="A9B7C6"/>
+          <w:sz w:val="30"/>
+          <w:szCs w:val="30"/>
+        </w:rPr>
+        <w:t xml:space="preserve">) + C * np.sum((w - bias) ** </w:t>
+      </w:r>
+      <w:r>
+        <w:rPr>
+          <w:rFonts w:ascii="Monaco" w:hAnsi="Monaco"/>
+          <w:color w:val="6897BB"/>
+          <w:sz w:val="30"/>
+          <w:szCs w:val="30"/>
+        </w:rPr>
+        <w:t>2</w:t>
+      </w:r>
+      <w:r>
+        <w:rPr>
+          <w:rFonts w:ascii="Monaco" w:hAnsi="Monaco"/>
+          <w:color w:val="A9B7C6"/>
+          <w:sz w:val="30"/>
+          <w:szCs w:val="30"/>
+        </w:rPr>
+        <w:t>)</w:t>
+      </w:r>
+      <w:r>
+        <w:rPr>
+          <w:rFonts w:ascii="Monaco" w:hAnsi="Monaco"/>
+          <w:color w:val="A9B7C6"/>
+          <w:sz w:val="30"/>
+          <w:szCs w:val="30"/>
+        </w:rPr>
+        <w:br/>
+        <w:t xml:space="preserve">    gradient = -np.matmul(train_x.transpose()</w:t>
+      </w:r>
+      <w:r>
+        <w:rPr>
+          <w:rFonts w:ascii="Monaco" w:hAnsi="Monaco"/>
+          <w:color w:val="CC7832"/>
+          <w:sz w:val="30"/>
+          <w:szCs w:val="30"/>
+        </w:rPr>
+        <w:t xml:space="preserve">, </w:t>
+      </w:r>
+      <w:r>
+        <w:rPr>
+          <w:rFonts w:ascii="Monaco" w:hAnsi="Monaco"/>
+          <w:color w:val="A9B7C6"/>
+          <w:sz w:val="30"/>
+          <w:szCs w:val="30"/>
+        </w:rPr>
+        <w:t xml:space="preserve">hinge_loss * train_y) / </w:t>
+      </w:r>
+      <w:r>
+        <w:rPr>
+          <w:rFonts w:ascii="Monaco" w:hAnsi="Monaco"/>
+          <w:color w:val="8888C6"/>
+          <w:sz w:val="30"/>
+          <w:szCs w:val="30"/>
+        </w:rPr>
+        <w:t>len</w:t>
+      </w:r>
+      <w:r>
+        <w:rPr>
+          <w:rFonts w:ascii="Monaco" w:hAnsi="Monaco"/>
+          <w:color w:val="A9B7C6"/>
+          <w:sz w:val="30"/>
+          <w:szCs w:val="30"/>
+        </w:rPr>
+        <w:t>(train_y)</w:t>
+      </w:r>
+      <w:r>
+        <w:rPr>
+          <w:rFonts w:ascii="Monaco" w:hAnsi="Monaco"/>
+          <w:color w:val="A9B7C6"/>
+          <w:sz w:val="30"/>
+          <w:szCs w:val="30"/>
+        </w:rPr>
+        <w:br/>
+        <w:t xml:space="preserve">    w -= lr * (gradient + </w:t>
+      </w:r>
+      <w:r>
+        <w:rPr>
+          <w:rFonts w:ascii="Monaco" w:hAnsi="Monaco"/>
+          <w:color w:val="6897BB"/>
+          <w:sz w:val="30"/>
+          <w:szCs w:val="30"/>
+        </w:rPr>
+        <w:t xml:space="preserve">2 </w:t>
+      </w:r>
+      <w:r>
+        <w:rPr>
+          <w:rFonts w:ascii="Monaco" w:hAnsi="Monaco"/>
+          <w:color w:val="A9B7C6"/>
+          <w:sz w:val="30"/>
+          <w:szCs w:val="30"/>
+        </w:rPr>
+        <w:t>* C * (w - w[</w:t>
+      </w:r>
+      <w:r>
+        <w:rPr>
+          <w:rFonts w:ascii="Monaco" w:hAnsi="Monaco"/>
+          <w:color w:val="8888C6"/>
+          <w:sz w:val="30"/>
+          <w:szCs w:val="30"/>
+        </w:rPr>
+        <w:t>len</w:t>
+      </w:r>
+      <w:r>
+        <w:rPr>
+          <w:rFonts w:ascii="Monaco" w:hAnsi="Monaco"/>
+          <w:color w:val="A9B7C6"/>
+          <w:sz w:val="30"/>
+          <w:szCs w:val="30"/>
+        </w:rPr>
+        <w:t xml:space="preserve">(w) - </w:t>
+      </w:r>
+      <w:r>
+        <w:rPr>
+          <w:rFonts w:ascii="Monaco" w:hAnsi="Monaco"/>
+          <w:color w:val="6897BB"/>
+          <w:sz w:val="30"/>
+          <w:szCs w:val="30"/>
+        </w:rPr>
+        <w:t>1</w:t>
+      </w:r>
+      <w:r>
+        <w:rPr>
+          <w:rFonts w:ascii="Monaco" w:hAnsi="Monaco"/>
+          <w:color w:val="A9B7C6"/>
+          <w:sz w:val="30"/>
+          <w:szCs w:val="30"/>
+        </w:rPr>
+        <w:t>][</w:t>
+      </w:r>
+      <w:r>
+        <w:rPr>
+          <w:rFonts w:ascii="Monaco" w:hAnsi="Monaco"/>
+          <w:color w:val="6897BB"/>
+          <w:sz w:val="30"/>
+          <w:szCs w:val="30"/>
+        </w:rPr>
+        <w:t>0</w:t>
+      </w:r>
+      <w:r>
+        <w:rPr>
+          <w:rFonts w:ascii="Monaco" w:hAnsi="Monaco"/>
+          <w:color w:val="A9B7C6"/>
+          <w:sz w:val="30"/>
+          <w:szCs w:val="30"/>
+        </w:rPr>
+        <w:t>] * bias))</w:t>
+      </w:r>
+      <w:r>
+        <w:rPr>
+          <w:rFonts w:ascii="Monaco" w:hAnsi="Monaco"/>
+          <w:color w:val="A9B7C6"/>
+          <w:sz w:val="30"/>
+          <w:szCs w:val="30"/>
+        </w:rPr>
+        <w:br/>
+        <w:t xml:space="preserve">    train_loss_set.append(train_loss)</w:t>
+      </w:r>
+      <w:r>
+        <w:rPr>
+          <w:rFonts w:ascii="Monaco" w:hAnsi="Monaco"/>
+          <w:color w:val="A9B7C6"/>
+          <w:sz w:val="30"/>
+          <w:szCs w:val="30"/>
+        </w:rPr>
+        <w:br/>
+      </w:r>
+      <w:r>
+        <w:rPr>
+          <w:rFonts w:ascii="Monaco" w:hAnsi="Monaco"/>
+          <w:color w:val="A9B7C6"/>
+          <w:sz w:val="30"/>
+          <w:szCs w:val="30"/>
+        </w:rPr>
+        <w:br/>
+      </w:r>
+      <w:r>
+        <w:rPr>
+          <w:rFonts w:ascii="Monaco" w:hAnsi="Monaco"/>
+          <w:color w:val="A9B7C6"/>
+          <w:sz w:val="30"/>
+          <w:szCs w:val="30"/>
+        </w:rPr>
+        <w:lastRenderedPageBreak/>
+        <w:t xml:space="preserve">    val_pred = np.matmul(val_x</w:t>
+      </w:r>
+      <w:r>
+        <w:rPr>
+          <w:rFonts w:ascii="Monaco" w:hAnsi="Monaco"/>
+          <w:color w:val="CC7832"/>
+          <w:sz w:val="30"/>
+          <w:szCs w:val="30"/>
+        </w:rPr>
+        <w:t xml:space="preserve">, </w:t>
+      </w:r>
+      <w:r>
+        <w:rPr>
+          <w:rFonts w:ascii="Monaco" w:hAnsi="Monaco"/>
+          <w:color w:val="A9B7C6"/>
+          <w:sz w:val="30"/>
+          <w:szCs w:val="30"/>
+        </w:rPr>
+        <w:t>w)</w:t>
+      </w:r>
+      <w:r>
+        <w:rPr>
+          <w:rFonts w:ascii="Monaco" w:hAnsi="Monaco"/>
+          <w:color w:val="A9B7C6"/>
+          <w:sz w:val="30"/>
+          <w:szCs w:val="30"/>
+        </w:rPr>
+        <w:br/>
+        <w:t xml:space="preserve">    val_hinge_loss = np.maximum(</w:t>
+      </w:r>
+      <w:r>
+        <w:rPr>
+          <w:rFonts w:ascii="Monaco" w:hAnsi="Monaco"/>
+          <w:color w:val="6897BB"/>
+          <w:sz w:val="30"/>
+          <w:szCs w:val="30"/>
+        </w:rPr>
+        <w:t xml:space="preserve">1 </w:t>
+      </w:r>
+      <w:r>
+        <w:rPr>
+          <w:rFonts w:ascii="Monaco" w:hAnsi="Monaco"/>
+          <w:color w:val="A9B7C6"/>
+          <w:sz w:val="30"/>
+          <w:szCs w:val="30"/>
+        </w:rPr>
+        <w:t>- val_y * val_pred</w:t>
+      </w:r>
+      <w:r>
+        <w:rPr>
+          <w:rFonts w:ascii="Monaco" w:hAnsi="Monaco"/>
+          <w:color w:val="CC7832"/>
+          <w:sz w:val="30"/>
+          <w:szCs w:val="30"/>
+        </w:rPr>
+        <w:t xml:space="preserve">, </w:t>
+      </w:r>
+      <w:r>
+        <w:rPr>
+          <w:rFonts w:ascii="Monaco" w:hAnsi="Monaco"/>
+          <w:color w:val="6897BB"/>
+          <w:sz w:val="30"/>
+          <w:szCs w:val="30"/>
+        </w:rPr>
+        <w:t>0</w:t>
+      </w:r>
+      <w:r>
+        <w:rPr>
+          <w:rFonts w:ascii="Monaco" w:hAnsi="Monaco"/>
+          <w:color w:val="A9B7C6"/>
+          <w:sz w:val="30"/>
+          <w:szCs w:val="30"/>
+        </w:rPr>
+        <w:t>)</w:t>
+      </w:r>
+      <w:r>
+        <w:rPr>
+          <w:rFonts w:ascii="Monaco" w:hAnsi="Monaco"/>
+          <w:color w:val="A9B7C6"/>
+          <w:sz w:val="30"/>
+          <w:szCs w:val="30"/>
+        </w:rPr>
+        <w:br/>
+        <w:t xml:space="preserve">    val_loss = np.mean(val_hinge_loss ** </w:t>
+      </w:r>
+      <w:r>
+        <w:rPr>
+          <w:rFonts w:ascii="Monaco" w:hAnsi="Monaco"/>
+          <w:color w:val="6897BB"/>
+          <w:sz w:val="30"/>
+          <w:szCs w:val="30"/>
+        </w:rPr>
+        <w:t>2</w:t>
+      </w:r>
+      <w:r>
+        <w:rPr>
+          <w:rFonts w:ascii="Monaco" w:hAnsi="Monaco"/>
+          <w:color w:val="A9B7C6"/>
+          <w:sz w:val="30"/>
+          <w:szCs w:val="30"/>
+        </w:rPr>
+        <w:t>) + C * np.sum((w - w[</w:t>
+      </w:r>
+      <w:r>
+        <w:rPr>
+          <w:rFonts w:ascii="Monaco" w:hAnsi="Monaco"/>
+          <w:color w:val="8888C6"/>
+          <w:sz w:val="30"/>
+          <w:szCs w:val="30"/>
+        </w:rPr>
+        <w:t>len</w:t>
+      </w:r>
+      <w:r>
+        <w:rPr>
+          <w:rFonts w:ascii="Monaco" w:hAnsi="Monaco"/>
+          <w:color w:val="A9B7C6"/>
+          <w:sz w:val="30"/>
+          <w:szCs w:val="30"/>
+        </w:rPr>
+        <w:t xml:space="preserve">(w) - </w:t>
+      </w:r>
+      <w:r>
+        <w:rPr>
+          <w:rFonts w:ascii="Monaco" w:hAnsi="Monaco"/>
+          <w:color w:val="6897BB"/>
+          <w:sz w:val="30"/>
+          <w:szCs w:val="30"/>
+        </w:rPr>
+        <w:t>1</w:t>
+      </w:r>
+      <w:r>
+        <w:rPr>
+          <w:rFonts w:ascii="Monaco" w:hAnsi="Monaco"/>
+          <w:color w:val="A9B7C6"/>
+          <w:sz w:val="30"/>
+          <w:szCs w:val="30"/>
+        </w:rPr>
+        <w:t>][</w:t>
+      </w:r>
+      <w:r>
+        <w:rPr>
+          <w:rFonts w:ascii="Monaco" w:hAnsi="Monaco"/>
+          <w:color w:val="6897BB"/>
+          <w:sz w:val="30"/>
+          <w:szCs w:val="30"/>
+        </w:rPr>
+        <w:t>0</w:t>
+      </w:r>
+      <w:r>
+        <w:rPr>
+          <w:rFonts w:ascii="Monaco" w:hAnsi="Monaco"/>
+          <w:color w:val="A9B7C6"/>
+          <w:sz w:val="30"/>
+          <w:szCs w:val="30"/>
+        </w:rPr>
+        <w:t xml:space="preserve">] * bias) ** </w:t>
+      </w:r>
+      <w:r>
+        <w:rPr>
+          <w:rFonts w:ascii="Monaco" w:hAnsi="Monaco"/>
+          <w:color w:val="6897BB"/>
+          <w:sz w:val="30"/>
+          <w:szCs w:val="30"/>
+        </w:rPr>
+        <w:t>2</w:t>
+      </w:r>
+      <w:r>
+        <w:rPr>
+          <w:rFonts w:ascii="Monaco" w:hAnsi="Monaco"/>
+          <w:color w:val="A9B7C6"/>
+          <w:sz w:val="30"/>
+          <w:szCs w:val="30"/>
+        </w:rPr>
+        <w:t>)</w:t>
+      </w:r>
+      <w:r>
+        <w:rPr>
+          <w:rFonts w:ascii="Monaco" w:hAnsi="Monaco"/>
+          <w:color w:val="A9B7C6"/>
+          <w:sz w:val="30"/>
+          <w:szCs w:val="30"/>
+        </w:rPr>
+        <w:br/>
+        <w:t xml:space="preserve">    val_loss_set.append(val_loss)</w:t>
+      </w:r>
+      <w:r>
+        <w:rPr>
+          <w:rFonts w:ascii="Monaco" w:hAnsi="Monaco"/>
+          <w:color w:val="A9B7C6"/>
+          <w:sz w:val="30"/>
+          <w:szCs w:val="30"/>
+        </w:rPr>
+        <w:br/>
+      </w:r>
+      <w:r>
+        <w:rPr>
+          <w:rFonts w:ascii="Monaco" w:hAnsi="Monaco"/>
+          <w:color w:val="A9B7C6"/>
+          <w:sz w:val="30"/>
+          <w:szCs w:val="30"/>
+        </w:rPr>
+        <w:br/>
+        <w:t>plt.plot(ite</w:t>
+      </w:r>
+      <w:r>
+        <w:rPr>
+          <w:rFonts w:ascii="Monaco" w:hAnsi="Monaco"/>
+          <w:color w:val="CC7832"/>
+          <w:sz w:val="30"/>
+          <w:szCs w:val="30"/>
+        </w:rPr>
+        <w:t xml:space="preserve">, </w:t>
+      </w:r>
+      <w:r>
+        <w:rPr>
+          <w:rFonts w:ascii="Monaco" w:hAnsi="Monaco"/>
+          <w:color w:val="A9B7C6"/>
+          <w:sz w:val="30"/>
+          <w:szCs w:val="30"/>
+        </w:rPr>
+        <w:t>train_loss_set</w:t>
+      </w:r>
+      <w:r>
+        <w:rPr>
+          <w:rFonts w:ascii="Monaco" w:hAnsi="Monaco"/>
+          <w:color w:val="CC7832"/>
+          <w:sz w:val="30"/>
+          <w:szCs w:val="30"/>
+        </w:rPr>
+        <w:t xml:space="preserve">, </w:t>
+      </w:r>
+      <w:r>
+        <w:rPr>
+          <w:rFonts w:ascii="Monaco" w:hAnsi="Monaco"/>
+          <w:color w:val="AA4926"/>
+          <w:sz w:val="30"/>
+          <w:szCs w:val="30"/>
+        </w:rPr>
+        <w:t>label</w:t>
+      </w:r>
+      <w:r>
+        <w:rPr>
+          <w:rFonts w:ascii="Monaco" w:hAnsi="Monaco"/>
+          <w:color w:val="A9B7C6"/>
+          <w:sz w:val="30"/>
+          <w:szCs w:val="30"/>
+        </w:rPr>
+        <w:t>=</w:t>
+      </w:r>
+      <w:r>
+        <w:rPr>
+          <w:rFonts w:ascii="Monaco" w:hAnsi="Monaco"/>
+          <w:color w:val="6A8759"/>
+          <w:sz w:val="30"/>
+          <w:szCs w:val="30"/>
+        </w:rPr>
+        <w:t>'train'</w:t>
+      </w:r>
+      <w:r>
+        <w:rPr>
+          <w:rFonts w:ascii="Monaco" w:hAnsi="Monaco"/>
+          <w:color w:val="A9B7C6"/>
+          <w:sz w:val="30"/>
+          <w:szCs w:val="30"/>
+        </w:rPr>
+        <w:t>)</w:t>
+      </w:r>
+      <w:r>
+        <w:rPr>
+          <w:rFonts w:ascii="Monaco" w:hAnsi="Monaco"/>
+          <w:color w:val="A9B7C6"/>
+          <w:sz w:val="30"/>
+          <w:szCs w:val="30"/>
+        </w:rPr>
+        <w:br/>
+        <w:t>plt.plot(ite</w:t>
+      </w:r>
+      <w:r>
+        <w:rPr>
+          <w:rFonts w:ascii="Monaco" w:hAnsi="Monaco"/>
+          <w:color w:val="CC7832"/>
+          <w:sz w:val="30"/>
+          <w:szCs w:val="30"/>
+        </w:rPr>
+        <w:t xml:space="preserve">, </w:t>
+      </w:r>
+      <w:r>
+        <w:rPr>
+          <w:rFonts w:ascii="Monaco" w:hAnsi="Monaco"/>
+          <w:color w:val="A9B7C6"/>
+          <w:sz w:val="30"/>
+          <w:szCs w:val="30"/>
+        </w:rPr>
+        <w:t>val_loss_set</w:t>
+      </w:r>
+      <w:r>
+        <w:rPr>
+          <w:rFonts w:ascii="Monaco" w:hAnsi="Monaco"/>
+          <w:color w:val="CC7832"/>
+          <w:sz w:val="30"/>
+          <w:szCs w:val="30"/>
+        </w:rPr>
+        <w:t xml:space="preserve">, </w:t>
+      </w:r>
+      <w:r>
+        <w:rPr>
+          <w:rFonts w:ascii="Monaco" w:hAnsi="Monaco"/>
+          <w:color w:val="AA4926"/>
+          <w:sz w:val="30"/>
+          <w:szCs w:val="30"/>
+        </w:rPr>
+        <w:t>label</w:t>
+      </w:r>
+      <w:r>
+        <w:rPr>
+          <w:rFonts w:ascii="Monaco" w:hAnsi="Monaco"/>
+          <w:color w:val="A9B7C6"/>
+          <w:sz w:val="30"/>
+          <w:szCs w:val="30"/>
+        </w:rPr>
+        <w:t>=</w:t>
+      </w:r>
+      <w:r>
+        <w:rPr>
+          <w:rFonts w:ascii="Monaco" w:hAnsi="Monaco"/>
+          <w:color w:val="6A8759"/>
+          <w:sz w:val="30"/>
+          <w:szCs w:val="30"/>
+        </w:rPr>
+        <w:t>'validation'</w:t>
+      </w:r>
+      <w:r>
+        <w:rPr>
+          <w:rFonts w:ascii="Monaco" w:hAnsi="Monaco"/>
+          <w:color w:val="A9B7C6"/>
+          <w:sz w:val="30"/>
+          <w:szCs w:val="30"/>
+        </w:rPr>
+        <w:t>)</w:t>
+      </w:r>
+      <w:r>
+        <w:rPr>
+          <w:rFonts w:ascii="Monaco" w:hAnsi="Monaco"/>
+          <w:color w:val="A9B7C6"/>
+          <w:sz w:val="30"/>
+          <w:szCs w:val="30"/>
+        </w:rPr>
+        <w:br/>
+        <w:t>plt.xlabel(</w:t>
+      </w:r>
+      <w:r>
+        <w:rPr>
+          <w:rFonts w:ascii="Monaco" w:hAnsi="Monaco"/>
+          <w:color w:val="6A8759"/>
+          <w:sz w:val="30"/>
+          <w:szCs w:val="30"/>
+        </w:rPr>
+        <w:t>'Iteration'</w:t>
+      </w:r>
+      <w:r>
+        <w:rPr>
+          <w:rFonts w:ascii="Monaco" w:hAnsi="Monaco"/>
+          <w:color w:val="A9B7C6"/>
+          <w:sz w:val="30"/>
+          <w:szCs w:val="30"/>
+        </w:rPr>
+        <w:t>)</w:t>
+      </w:r>
+      <w:r>
+        <w:rPr>
+          <w:rFonts w:ascii="Monaco" w:hAnsi="Monaco"/>
+          <w:color w:val="A9B7C6"/>
+          <w:sz w:val="30"/>
+          <w:szCs w:val="30"/>
+        </w:rPr>
+        <w:br/>
+        <w:t>plt.ylabel(</w:t>
+      </w:r>
+      <w:r>
+        <w:rPr>
+          <w:rFonts w:ascii="Monaco" w:hAnsi="Monaco"/>
+          <w:color w:val="6A8759"/>
+          <w:sz w:val="30"/>
+          <w:szCs w:val="30"/>
+        </w:rPr>
+        <w:t>'Loss'</w:t>
+      </w:r>
+      <w:r>
+        <w:rPr>
+          <w:rFonts w:ascii="Monaco" w:hAnsi="Monaco"/>
+          <w:color w:val="A9B7C6"/>
+          <w:sz w:val="30"/>
+          <w:szCs w:val="30"/>
+        </w:rPr>
+        <w:t>)</w:t>
+      </w:r>
+      <w:r>
+        <w:rPr>
+          <w:rFonts w:ascii="Monaco" w:hAnsi="Monaco"/>
+          <w:color w:val="A9B7C6"/>
+          <w:sz w:val="30"/>
+          <w:szCs w:val="30"/>
+        </w:rPr>
+        <w:br/>
+        <w:t>plt.legend()</w:t>
+      </w:r>
+      <w:r>
+        <w:rPr>
+          <w:rFonts w:ascii="Monaco" w:hAnsi="Monaco"/>
+          <w:color w:val="A9B7C6"/>
+          <w:sz w:val="30"/>
+          <w:szCs w:val="30"/>
+        </w:rPr>
+        <w:br/>
+        <w:t>plt.show()</w:t>
+      </w:r>
     </w:p>
     <w:p>
       <w:pPr>
-        <w:pStyle w:val="HTML"/>
-        <w:shd w:val="clear" w:color="auto" w:fill="2B2B2B"/>
-        <w:rPr>
-          <w:rFonts w:ascii="Monaco" w:hAnsi="Monaco"/>
-          <w:color w:val="A9B7C6"/>
-          <w:sz w:val="30"/>
-          <w:szCs w:val="30"/>
-        </w:rPr>
-      </w:pPr>
-      <w:r>
-        <w:rPr>
-          <w:rFonts w:ascii="Monaco" w:hAnsi="Monaco"/>
-          <w:color w:val="CC7832"/>
-          <w:sz w:val="30"/>
-          <w:szCs w:val="30"/>
-        </w:rPr>
-        <w:t xml:space="preserve">from </w:t>
-      </w:r>
-      <w:r>
-        <w:rPr>
-          <w:rFonts w:ascii="Monaco" w:hAnsi="Monaco"/>
-          <w:color w:val="A9B7C6"/>
-          <w:sz w:val="30"/>
-          <w:szCs w:val="30"/>
-        </w:rPr>
-        <w:t xml:space="preserve">sklearn </w:t>
-      </w:r>
-      <w:r>
-        <w:rPr>
-          <w:rFonts w:ascii="Monaco" w:hAnsi="Monaco"/>
-          <w:color w:val="CC7832"/>
-          <w:sz w:val="30"/>
-          <w:szCs w:val="30"/>
-        </w:rPr>
-        <w:t xml:space="preserve">import </w:t>
-      </w:r>
-      <w:r>
-        <w:rPr>
-          <w:rFonts w:ascii="Monaco" w:hAnsi="Monaco"/>
-          <w:color w:val="A9B7C6"/>
-          <w:sz w:val="30"/>
-          <w:szCs w:val="30"/>
-        </w:rPr>
-        <w:t xml:space="preserve">datasets </w:t>
-      </w:r>
-      <w:r>
-        <w:rPr>
-          <w:rFonts w:ascii="Monaco" w:hAnsi="Monaco"/>
-          <w:color w:val="CC7832"/>
-          <w:sz w:val="30"/>
-          <w:szCs w:val="30"/>
-        </w:rPr>
-        <w:t xml:space="preserve">as </w:t>
-      </w:r>
-      <w:r>
-        <w:rPr>
-          <w:rFonts w:ascii="Monaco" w:hAnsi="Monaco"/>
-          <w:color w:val="A9B7C6"/>
-          <w:sz w:val="30"/>
-          <w:szCs w:val="30"/>
-        </w:rPr>
-        <w:t>ds</w:t>
-      </w:r>
-      <w:r>
-        <w:rPr>
-          <w:rFonts w:ascii="Monaco" w:hAnsi="Monaco"/>
-          <w:color w:val="A9B7C6"/>
-          <w:sz w:val="30"/>
-          <w:szCs w:val="30"/>
-        </w:rPr>
-        <w:br/>
-      </w:r>
-      <w:r>
-        <w:rPr>
-          <w:rFonts w:ascii="Monaco" w:hAnsi="Monaco"/>
-          <w:color w:val="CC7832"/>
-          <w:sz w:val="30"/>
-          <w:szCs w:val="30"/>
-        </w:rPr>
-        <w:t xml:space="preserve">from </w:t>
-      </w:r>
-      <w:r>
-        <w:rPr>
-          <w:rFonts w:ascii="Monaco" w:hAnsi="Monaco"/>
-          <w:color w:val="A9B7C6"/>
-          <w:sz w:val="30"/>
-          <w:szCs w:val="30"/>
-        </w:rPr>
-        <w:t xml:space="preserve">sklearn.cross_validation </w:t>
-      </w:r>
-      <w:r>
-        <w:rPr>
-          <w:rFonts w:ascii="Monaco" w:hAnsi="Monaco"/>
-          <w:color w:val="CC7832"/>
-          <w:sz w:val="30"/>
-          <w:szCs w:val="30"/>
-        </w:rPr>
-        <w:t xml:space="preserve">import </w:t>
-      </w:r>
-      <w:r>
-        <w:rPr>
-          <w:rFonts w:ascii="Monaco" w:hAnsi="Monaco"/>
-          <w:color w:val="A9B7C6"/>
-          <w:sz w:val="30"/>
-          <w:szCs w:val="30"/>
-        </w:rPr>
-        <w:t>train_test_split</w:t>
-      </w:r>
-      <w:r>
-        <w:rPr>
-          <w:rFonts w:ascii="Monaco" w:hAnsi="Monaco"/>
-          <w:color w:val="A9B7C6"/>
-          <w:sz w:val="30"/>
-          <w:szCs w:val="30"/>
-        </w:rPr>
-        <w:br/>
-      </w:r>
-      <w:r>
-        <w:rPr>
-          <w:rFonts w:ascii="Monaco" w:hAnsi="Monaco"/>
-          <w:color w:val="CC7832"/>
-          <w:sz w:val="30"/>
-          <w:szCs w:val="30"/>
-        </w:rPr>
-        <w:t xml:space="preserve">import </w:t>
-      </w:r>
-      <w:r>
-        <w:rPr>
-          <w:rFonts w:ascii="Monaco" w:hAnsi="Monaco"/>
-          <w:color w:val="A9B7C6"/>
-          <w:sz w:val="30"/>
-          <w:szCs w:val="30"/>
-        </w:rPr>
-        <w:t xml:space="preserve">numpy </w:t>
-      </w:r>
-      <w:r>
-        <w:rPr>
-          <w:rFonts w:ascii="Monaco" w:hAnsi="Monaco"/>
-          <w:color w:val="CC7832"/>
-          <w:sz w:val="30"/>
-          <w:szCs w:val="30"/>
-        </w:rPr>
-        <w:t xml:space="preserve">as </w:t>
-      </w:r>
-      <w:r>
-        <w:rPr>
-          <w:rFonts w:ascii="Monaco" w:hAnsi="Monaco"/>
-          <w:color w:val="A9B7C6"/>
-          <w:sz w:val="30"/>
-          <w:szCs w:val="30"/>
-        </w:rPr>
-        <w:t>np</w:t>
-      </w:r>
-      <w:r>
-        <w:rPr>
-          <w:rFonts w:ascii="Monaco" w:hAnsi="Monaco"/>
-          <w:color w:val="A9B7C6"/>
-          <w:sz w:val="30"/>
-          <w:szCs w:val="30"/>
-        </w:rPr>
-        <w:br/>
-      </w:r>
-      <w:r>
-        <w:rPr>
-          <w:rFonts w:ascii="Monaco" w:hAnsi="Monaco"/>
-          <w:color w:val="CC7832"/>
-          <w:sz w:val="30"/>
-          <w:szCs w:val="30"/>
-        </w:rPr>
-        <w:t xml:space="preserve">import </w:t>
-      </w:r>
-      <w:r>
-        <w:rPr>
-          <w:rFonts w:ascii="Monaco" w:hAnsi="Monaco"/>
-          <w:color w:val="A9B7C6"/>
-          <w:sz w:val="30"/>
-          <w:szCs w:val="30"/>
-        </w:rPr>
-        <w:t xml:space="preserve">matplotlib.pyplot </w:t>
-      </w:r>
-      <w:r>
-        <w:rPr>
-          <w:rFonts w:ascii="Monaco" w:hAnsi="Monaco"/>
-          <w:color w:val="CC7832"/>
-          <w:sz w:val="30"/>
-          <w:szCs w:val="30"/>
-        </w:rPr>
-        <w:t xml:space="preserve">as </w:t>
-      </w:r>
-      <w:r>
-        <w:rPr>
-          <w:rFonts w:ascii="Monaco" w:hAnsi="Monaco"/>
-          <w:color w:val="A9B7C6"/>
-          <w:sz w:val="30"/>
-          <w:szCs w:val="30"/>
-        </w:rPr>
-        <w:t>plt</w:t>
-      </w:r>
-      <w:r>
-        <w:rPr>
-          <w:rFonts w:ascii="Monaco" w:hAnsi="Monaco"/>
-          <w:color w:val="A9B7C6"/>
-          <w:sz w:val="30"/>
-          <w:szCs w:val="30"/>
-        </w:rPr>
-        <w:br/>
-      </w:r>
-      <w:r>
-        <w:rPr>
-          <w:rFonts w:ascii="Monaco" w:hAnsi="Monaco"/>
-          <w:color w:val="CC7832"/>
-          <w:sz w:val="30"/>
-          <w:szCs w:val="30"/>
-        </w:rPr>
-        <w:t xml:space="preserve">import </w:t>
-      </w:r>
-      <w:r>
-        <w:rPr>
-          <w:rFonts w:ascii="Monaco" w:hAnsi="Monaco"/>
-          <w:color w:val="A9B7C6"/>
-          <w:sz w:val="30"/>
-          <w:szCs w:val="30"/>
-        </w:rPr>
-        <w:t>os</w:t>
-      </w:r>
-      <w:r>
-        <w:rPr>
-          <w:rFonts w:ascii="Monaco" w:hAnsi="Monaco"/>
-          <w:color w:val="A9B7C6"/>
-          <w:sz w:val="30"/>
-          <w:szCs w:val="30"/>
-        </w:rPr>
-        <w:br/>
-      </w:r>
-      <w:r>
-        <w:rPr>
-          <w:rFonts w:ascii="Monaco" w:hAnsi="Monaco"/>
-          <w:color w:val="CC7832"/>
-          <w:sz w:val="30"/>
-          <w:szCs w:val="30"/>
-        </w:rPr>
-        <w:t xml:space="preserve">import </w:t>
-      </w:r>
-      <w:r>
-        <w:rPr>
-          <w:rFonts w:ascii="Monaco" w:hAnsi="Monaco"/>
-          <w:color w:val="A9B7C6"/>
-          <w:sz w:val="30"/>
-          <w:szCs w:val="30"/>
-        </w:rPr>
-        <w:t xml:space="preserve">tensorflow </w:t>
-      </w:r>
-      <w:r>
-        <w:rPr>
-          <w:rFonts w:ascii="Monaco" w:hAnsi="Monaco"/>
-          <w:color w:val="CC7832"/>
-          <w:sz w:val="30"/>
-          <w:szCs w:val="30"/>
-        </w:rPr>
-        <w:t xml:space="preserve">as </w:t>
-      </w:r>
-      <w:r>
-        <w:rPr>
-          <w:rFonts w:ascii="Monaco" w:hAnsi="Monaco"/>
-          <w:color w:val="A9B7C6"/>
-          <w:sz w:val="30"/>
-          <w:szCs w:val="30"/>
-        </w:rPr>
-        <w:t>tf</w:t>
-      </w:r>
-      <w:r>
-        <w:rPr>
-          <w:rFonts w:ascii="Monaco" w:hAnsi="Monaco"/>
-          <w:color w:val="A9B7C6"/>
-          <w:sz w:val="30"/>
-          <w:szCs w:val="30"/>
-        </w:rPr>
-        <w:br/>
-      </w:r>
-      <w:r>
-        <w:rPr>
-          <w:rFonts w:ascii="Monaco" w:hAnsi="Monaco"/>
-          <w:color w:val="CC7832"/>
-          <w:sz w:val="30"/>
-          <w:szCs w:val="30"/>
-        </w:rPr>
-        <w:t xml:space="preserve">import </w:t>
-      </w:r>
-      <w:r>
-        <w:rPr>
-          <w:rFonts w:ascii="Monaco" w:hAnsi="Monaco"/>
-          <w:color w:val="A9B7C6"/>
-          <w:sz w:val="30"/>
-          <w:szCs w:val="30"/>
-        </w:rPr>
-        <w:t xml:space="preserve">matplotlib.pyplot </w:t>
-      </w:r>
-      <w:r>
-        <w:rPr>
-          <w:rFonts w:ascii="Monaco" w:hAnsi="Monaco"/>
-          <w:color w:val="CC7832"/>
-          <w:sz w:val="30"/>
-          <w:szCs w:val="30"/>
-        </w:rPr>
-        <w:t xml:space="preserve">as </w:t>
-      </w:r>
-      <w:r>
-        <w:rPr>
-          <w:rFonts w:ascii="Monaco" w:hAnsi="Monaco"/>
-          <w:color w:val="A9B7C6"/>
-          <w:sz w:val="30"/>
-          <w:szCs w:val="30"/>
-        </w:rPr>
-        <w:t>plt</w:t>
-      </w:r>
-      <w:r>
-        <w:rPr>
-          <w:rFonts w:ascii="Monaco" w:hAnsi="Monaco"/>
-          <w:color w:val="A9B7C6"/>
-          <w:sz w:val="30"/>
-          <w:szCs w:val="30"/>
-        </w:rPr>
-        <w:br/>
-      </w:r>
-      <w:r>
-        <w:rPr>
-          <w:rFonts w:ascii="Monaco" w:hAnsi="Monaco"/>
-          <w:color w:val="A9B7C6"/>
-          <w:sz w:val="30"/>
-          <w:szCs w:val="30"/>
-        </w:rPr>
-        <w:br/>
-        <w:t xml:space="preserve">feature_size = </w:t>
-      </w:r>
-      <w:r>
-        <w:rPr>
-          <w:rFonts w:ascii="Monaco" w:hAnsi="Monaco"/>
-          <w:color w:val="6897BB"/>
-          <w:sz w:val="30"/>
-          <w:szCs w:val="30"/>
-        </w:rPr>
-        <w:t>14</w:t>
-      </w:r>
-      <w:r>
-        <w:rPr>
-          <w:rFonts w:ascii="Monaco" w:hAnsi="Monaco"/>
-          <w:color w:val="6897BB"/>
-          <w:sz w:val="30"/>
-          <w:szCs w:val="30"/>
-        </w:rPr>
-        <w:br/>
-      </w:r>
-      <w:r>
-        <w:rPr>
-          <w:rFonts w:ascii="Monaco" w:hAnsi="Monaco"/>
-          <w:color w:val="A9B7C6"/>
-          <w:sz w:val="30"/>
-          <w:szCs w:val="30"/>
-        </w:rPr>
-        <w:lastRenderedPageBreak/>
-        <w:t>x</w:t>
-      </w:r>
-      <w:r>
-        <w:rPr>
-          <w:rFonts w:ascii="Monaco" w:hAnsi="Monaco"/>
-          <w:color w:val="CC7832"/>
-          <w:sz w:val="30"/>
-          <w:szCs w:val="30"/>
-        </w:rPr>
-        <w:t xml:space="preserve">, </w:t>
-      </w:r>
-      <w:r>
-        <w:rPr>
-          <w:rFonts w:ascii="Monaco" w:hAnsi="Monaco"/>
-          <w:color w:val="A9B7C6"/>
-          <w:sz w:val="30"/>
-          <w:szCs w:val="30"/>
-        </w:rPr>
-        <w:t>y = ds.load_svmlight_file(</w:t>
-      </w:r>
-      <w:r>
-        <w:rPr>
-          <w:rFonts w:ascii="Monaco" w:hAnsi="Monaco"/>
-          <w:color w:val="6A8759"/>
-          <w:sz w:val="30"/>
-          <w:szCs w:val="30"/>
-        </w:rPr>
-        <w:t>"./data/australian"</w:t>
-      </w:r>
-      <w:r>
-        <w:rPr>
-          <w:rFonts w:ascii="Monaco" w:hAnsi="Monaco"/>
-          <w:color w:val="A9B7C6"/>
-          <w:sz w:val="30"/>
-          <w:szCs w:val="30"/>
-        </w:rPr>
-        <w:t>)</w:t>
-      </w:r>
-      <w:r>
-        <w:rPr>
-          <w:rFonts w:ascii="Monaco" w:hAnsi="Monaco"/>
-          <w:color w:val="A9B7C6"/>
-          <w:sz w:val="30"/>
-          <w:szCs w:val="30"/>
-        </w:rPr>
-        <w:br/>
-        <w:t>train_x</w:t>
-      </w:r>
-      <w:r>
-        <w:rPr>
-          <w:rFonts w:ascii="Monaco" w:hAnsi="Monaco"/>
-          <w:color w:val="CC7832"/>
-          <w:sz w:val="30"/>
-          <w:szCs w:val="30"/>
-        </w:rPr>
-        <w:t xml:space="preserve">, </w:t>
-      </w:r>
-      <w:r>
-        <w:rPr>
-          <w:rFonts w:ascii="Monaco" w:hAnsi="Monaco"/>
-          <w:color w:val="A9B7C6"/>
-          <w:sz w:val="30"/>
-          <w:szCs w:val="30"/>
-        </w:rPr>
-        <w:t>val_x</w:t>
-      </w:r>
-      <w:r>
-        <w:rPr>
-          <w:rFonts w:ascii="Monaco" w:hAnsi="Monaco"/>
-          <w:color w:val="CC7832"/>
-          <w:sz w:val="30"/>
-          <w:szCs w:val="30"/>
-        </w:rPr>
-        <w:t xml:space="preserve">, </w:t>
-      </w:r>
-      <w:r>
-        <w:rPr>
-          <w:rFonts w:ascii="Monaco" w:hAnsi="Monaco"/>
-          <w:color w:val="A9B7C6"/>
-          <w:sz w:val="30"/>
-          <w:szCs w:val="30"/>
-        </w:rPr>
-        <w:t>train_y</w:t>
-      </w:r>
-      <w:r>
-        <w:rPr>
-          <w:rFonts w:ascii="Monaco" w:hAnsi="Monaco"/>
-          <w:color w:val="CC7832"/>
-          <w:sz w:val="30"/>
-          <w:szCs w:val="30"/>
-        </w:rPr>
-        <w:t xml:space="preserve">, </w:t>
-      </w:r>
-      <w:r>
-        <w:rPr>
-          <w:rFonts w:ascii="Monaco" w:hAnsi="Monaco"/>
-          <w:color w:val="A9B7C6"/>
-          <w:sz w:val="30"/>
-          <w:szCs w:val="30"/>
-        </w:rPr>
-        <w:t>val_y = train_test_split(x</w:t>
-      </w:r>
-      <w:r>
-        <w:rPr>
-          <w:rFonts w:ascii="Monaco" w:hAnsi="Monaco"/>
-          <w:color w:val="CC7832"/>
-          <w:sz w:val="30"/>
-          <w:szCs w:val="30"/>
-        </w:rPr>
-        <w:t xml:space="preserve">, </w:t>
-      </w:r>
-      <w:r>
-        <w:rPr>
-          <w:rFonts w:ascii="Monaco" w:hAnsi="Monaco"/>
-          <w:color w:val="A9B7C6"/>
-          <w:sz w:val="30"/>
-          <w:szCs w:val="30"/>
-        </w:rPr>
-        <w:t>y</w:t>
-      </w:r>
-      <w:r>
-        <w:rPr>
-          <w:rFonts w:ascii="Monaco" w:hAnsi="Monaco"/>
-          <w:color w:val="CC7832"/>
-          <w:sz w:val="30"/>
-          <w:szCs w:val="30"/>
-        </w:rPr>
-        <w:t xml:space="preserve">, </w:t>
-      </w:r>
-      <w:r>
-        <w:rPr>
-          <w:rFonts w:ascii="Monaco" w:hAnsi="Monaco"/>
-          <w:color w:val="AA4926"/>
-          <w:sz w:val="30"/>
-          <w:szCs w:val="30"/>
-        </w:rPr>
-        <w:t>test_size</w:t>
-      </w:r>
-      <w:r>
-        <w:rPr>
-          <w:rFonts w:ascii="Monaco" w:hAnsi="Monaco"/>
-          <w:color w:val="A9B7C6"/>
-          <w:sz w:val="30"/>
-          <w:szCs w:val="30"/>
-        </w:rPr>
-        <w:t>=</w:t>
-      </w:r>
-      <w:r>
-        <w:rPr>
-          <w:rFonts w:ascii="Monaco" w:hAnsi="Monaco"/>
-          <w:color w:val="6897BB"/>
-          <w:sz w:val="30"/>
-          <w:szCs w:val="30"/>
-        </w:rPr>
-        <w:t>0.2</w:t>
-      </w:r>
-      <w:r>
-        <w:rPr>
-          <w:rFonts w:ascii="Monaco" w:hAnsi="Monaco"/>
-          <w:color w:val="A9B7C6"/>
-          <w:sz w:val="30"/>
-          <w:szCs w:val="30"/>
-        </w:rPr>
-        <w:t>)</w:t>
-      </w:r>
-      <w:r>
-        <w:rPr>
-          <w:rFonts w:ascii="Monaco" w:hAnsi="Monaco"/>
-          <w:color w:val="A9B7C6"/>
-          <w:sz w:val="30"/>
-          <w:szCs w:val="30"/>
-        </w:rPr>
-        <w:br/>
-      </w:r>
-      <w:r>
-        <w:rPr>
-          <w:rFonts w:ascii="Monaco" w:hAnsi="Monaco"/>
-          <w:color w:val="A9B7C6"/>
-          <w:sz w:val="30"/>
-          <w:szCs w:val="30"/>
-        </w:rPr>
-        <w:br/>
-      </w:r>
-      <w:r>
-        <w:rPr>
-          <w:rFonts w:ascii="Monaco" w:hAnsi="Monaco"/>
-          <w:color w:val="A9B7C6"/>
-          <w:sz w:val="30"/>
-          <w:szCs w:val="30"/>
-        </w:rPr>
-        <w:br/>
-        <w:t>train_x = train_x.toarray().astype(np.float32)</w:t>
-      </w:r>
-      <w:r>
-        <w:rPr>
-          <w:rFonts w:ascii="Monaco" w:hAnsi="Monaco"/>
-          <w:color w:val="A9B7C6"/>
-          <w:sz w:val="30"/>
-          <w:szCs w:val="30"/>
-        </w:rPr>
-        <w:br/>
-        <w:t>val_x = val_x.toarray().astype(np.float32)</w:t>
-      </w:r>
-      <w:r>
-        <w:rPr>
-          <w:rFonts w:ascii="Monaco" w:hAnsi="Monaco"/>
-          <w:color w:val="A9B7C6"/>
-          <w:sz w:val="30"/>
-          <w:szCs w:val="30"/>
-        </w:rPr>
-        <w:br/>
-        <w:t>train_y = train_y.astype(np.float32).reshape([</w:t>
-      </w:r>
-      <w:r>
-        <w:rPr>
-          <w:rFonts w:ascii="Monaco" w:hAnsi="Monaco"/>
-          <w:color w:val="8888C6"/>
-          <w:sz w:val="30"/>
-          <w:szCs w:val="30"/>
-        </w:rPr>
-        <w:t>len</w:t>
-      </w:r>
-      <w:r>
-        <w:rPr>
-          <w:rFonts w:ascii="Monaco" w:hAnsi="Monaco"/>
-          <w:color w:val="A9B7C6"/>
-          <w:sz w:val="30"/>
-          <w:szCs w:val="30"/>
-        </w:rPr>
-        <w:t>(train_y)</w:t>
-      </w:r>
-      <w:r>
-        <w:rPr>
-          <w:rFonts w:ascii="Monaco" w:hAnsi="Monaco"/>
-          <w:color w:val="CC7832"/>
-          <w:sz w:val="30"/>
-          <w:szCs w:val="30"/>
-        </w:rPr>
-        <w:t xml:space="preserve">, </w:t>
-      </w:r>
-      <w:r>
-        <w:rPr>
-          <w:rFonts w:ascii="Monaco" w:hAnsi="Monaco"/>
-          <w:color w:val="6897BB"/>
-          <w:sz w:val="30"/>
-          <w:szCs w:val="30"/>
-        </w:rPr>
-        <w:t>1</w:t>
-      </w:r>
-      <w:r>
-        <w:rPr>
-          <w:rFonts w:ascii="Monaco" w:hAnsi="Monaco"/>
-          <w:color w:val="A9B7C6"/>
-          <w:sz w:val="30"/>
-          <w:szCs w:val="30"/>
-        </w:rPr>
-        <w:t>])</w:t>
-      </w:r>
-      <w:r>
-        <w:rPr>
-          <w:rFonts w:ascii="Monaco" w:hAnsi="Monaco"/>
-          <w:color w:val="A9B7C6"/>
-          <w:sz w:val="30"/>
-          <w:szCs w:val="30"/>
-        </w:rPr>
-        <w:br/>
-        <w:t>val_y = val_y.astype(np.float32).reshape([</w:t>
-      </w:r>
-      <w:r>
-        <w:rPr>
-          <w:rFonts w:ascii="Monaco" w:hAnsi="Monaco"/>
-          <w:color w:val="8888C6"/>
-          <w:sz w:val="30"/>
-          <w:szCs w:val="30"/>
-        </w:rPr>
-        <w:t>len</w:t>
-      </w:r>
-      <w:r>
-        <w:rPr>
-          <w:rFonts w:ascii="Monaco" w:hAnsi="Monaco"/>
-          <w:color w:val="A9B7C6"/>
-          <w:sz w:val="30"/>
-          <w:szCs w:val="30"/>
-        </w:rPr>
-        <w:t>(val_y)</w:t>
-      </w:r>
-      <w:r>
-        <w:rPr>
-          <w:rFonts w:ascii="Monaco" w:hAnsi="Monaco"/>
-          <w:color w:val="CC7832"/>
-          <w:sz w:val="30"/>
-          <w:szCs w:val="30"/>
-        </w:rPr>
-        <w:t xml:space="preserve">, </w:t>
-      </w:r>
-      <w:r>
-        <w:rPr>
-          <w:rFonts w:ascii="Monaco" w:hAnsi="Monaco"/>
-          <w:color w:val="6897BB"/>
-          <w:sz w:val="30"/>
-          <w:szCs w:val="30"/>
-        </w:rPr>
-        <w:t>1</w:t>
-      </w:r>
-      <w:r>
-        <w:rPr>
-          <w:rFonts w:ascii="Monaco" w:hAnsi="Monaco"/>
-          <w:color w:val="A9B7C6"/>
-          <w:sz w:val="30"/>
-          <w:szCs w:val="30"/>
-        </w:rPr>
-        <w:t>])</w:t>
-      </w:r>
-      <w:r>
-        <w:rPr>
-          <w:rFonts w:ascii="Monaco" w:hAnsi="Monaco"/>
-          <w:color w:val="A9B7C6"/>
-          <w:sz w:val="30"/>
-          <w:szCs w:val="30"/>
-        </w:rPr>
-        <w:br/>
-      </w:r>
-      <w:r>
-        <w:rPr>
-          <w:rFonts w:ascii="Monaco" w:hAnsi="Monaco"/>
-          <w:color w:val="A9B7C6"/>
-          <w:sz w:val="30"/>
-          <w:szCs w:val="30"/>
-        </w:rPr>
-        <w:br/>
-        <w:t>ite = []</w:t>
-      </w:r>
-      <w:r>
-        <w:rPr>
-          <w:rFonts w:ascii="Monaco" w:hAnsi="Monaco"/>
-          <w:color w:val="A9B7C6"/>
-          <w:sz w:val="30"/>
-          <w:szCs w:val="30"/>
-        </w:rPr>
-        <w:br/>
-        <w:t>train_loss_set = []</w:t>
-      </w:r>
-      <w:r>
-        <w:rPr>
-          <w:rFonts w:ascii="Monaco" w:hAnsi="Monaco"/>
-          <w:color w:val="A9B7C6"/>
-          <w:sz w:val="30"/>
-          <w:szCs w:val="30"/>
-        </w:rPr>
-        <w:br/>
-        <w:t>val_loss_set = []</w:t>
-      </w:r>
-      <w:r>
-        <w:rPr>
-          <w:rFonts w:ascii="Monaco" w:hAnsi="Monaco"/>
-          <w:color w:val="A9B7C6"/>
-          <w:sz w:val="30"/>
-          <w:szCs w:val="30"/>
-        </w:rPr>
-        <w:br/>
-      </w:r>
-      <w:r>
-        <w:rPr>
-          <w:rFonts w:ascii="Monaco" w:hAnsi="Monaco"/>
-          <w:color w:val="A9B7C6"/>
-          <w:sz w:val="30"/>
-          <w:szCs w:val="30"/>
-        </w:rPr>
-        <w:br/>
-        <w:t>w = np.zeros(</w:t>
-      </w:r>
-      <w:r>
-        <w:rPr>
-          <w:rFonts w:ascii="Monaco" w:hAnsi="Monaco"/>
-          <w:color w:val="AA4926"/>
-          <w:sz w:val="30"/>
-          <w:szCs w:val="30"/>
-        </w:rPr>
-        <w:t>shape</w:t>
-      </w:r>
-      <w:r>
-        <w:rPr>
-          <w:rFonts w:ascii="Monaco" w:hAnsi="Monaco"/>
-          <w:color w:val="A9B7C6"/>
-          <w:sz w:val="30"/>
-          <w:szCs w:val="30"/>
-        </w:rPr>
-        <w:t>=[feature_size</w:t>
-      </w:r>
-      <w:r>
-        <w:rPr>
-          <w:rFonts w:ascii="Monaco" w:hAnsi="Monaco"/>
-          <w:color w:val="CC7832"/>
-          <w:sz w:val="30"/>
-          <w:szCs w:val="30"/>
-        </w:rPr>
-        <w:t xml:space="preserve">, </w:t>
-      </w:r>
-      <w:r>
-        <w:rPr>
-          <w:rFonts w:ascii="Monaco" w:hAnsi="Monaco"/>
-          <w:color w:val="6897BB"/>
-          <w:sz w:val="30"/>
-          <w:szCs w:val="30"/>
-        </w:rPr>
-        <w:t>1</w:t>
-      </w:r>
-      <w:r>
-        <w:rPr>
-          <w:rFonts w:ascii="Monaco" w:hAnsi="Monaco"/>
-          <w:color w:val="A9B7C6"/>
-          <w:sz w:val="30"/>
-          <w:szCs w:val="30"/>
-        </w:rPr>
-        <w:t>])</w:t>
-      </w:r>
-      <w:r>
-        <w:rPr>
-          <w:rFonts w:ascii="Monaco" w:hAnsi="Monaco"/>
-          <w:color w:val="A9B7C6"/>
-          <w:sz w:val="30"/>
-          <w:szCs w:val="30"/>
-        </w:rPr>
-        <w:br/>
-      </w:r>
-      <w:r>
-        <w:rPr>
-          <w:rFonts w:ascii="Monaco" w:hAnsi="Monaco"/>
-          <w:color w:val="A9B7C6"/>
-          <w:sz w:val="30"/>
-          <w:szCs w:val="30"/>
-        </w:rPr>
-        <w:br/>
-      </w:r>
-      <w:r>
-        <w:rPr>
-          <w:rFonts w:ascii="Monaco" w:hAnsi="Monaco"/>
-          <w:color w:val="A9B7C6"/>
-          <w:sz w:val="30"/>
-          <w:szCs w:val="30"/>
-        </w:rPr>
-        <w:br/>
-      </w:r>
-      <w:r>
-        <w:rPr>
-          <w:rFonts w:ascii="Monaco" w:hAnsi="Monaco"/>
-          <w:color w:val="808080"/>
-          <w:sz w:val="30"/>
-          <w:szCs w:val="30"/>
-        </w:rPr>
-        <w:lastRenderedPageBreak/>
-        <w:t># training</w:t>
-      </w:r>
-      <w:r>
-        <w:rPr>
-          <w:rFonts w:ascii="Monaco" w:hAnsi="Monaco"/>
-          <w:color w:val="808080"/>
-          <w:sz w:val="30"/>
-          <w:szCs w:val="30"/>
-        </w:rPr>
-        <w:br/>
-      </w:r>
-      <w:r>
-        <w:rPr>
-          <w:rFonts w:ascii="Monaco" w:hAnsi="Monaco"/>
-          <w:color w:val="A9B7C6"/>
-          <w:sz w:val="30"/>
-          <w:szCs w:val="30"/>
-        </w:rPr>
-        <w:t xml:space="preserve">iteration = </w:t>
-      </w:r>
-      <w:r>
-        <w:rPr>
-          <w:rFonts w:ascii="Monaco" w:hAnsi="Monaco"/>
-          <w:color w:val="6897BB"/>
-          <w:sz w:val="30"/>
-          <w:szCs w:val="30"/>
-        </w:rPr>
-        <w:t>200</w:t>
-      </w:r>
-      <w:r>
-        <w:rPr>
-          <w:rFonts w:ascii="Monaco" w:hAnsi="Monaco"/>
-          <w:color w:val="6897BB"/>
-          <w:sz w:val="30"/>
-          <w:szCs w:val="30"/>
-        </w:rPr>
-        <w:br/>
-      </w:r>
-      <w:r>
-        <w:rPr>
-          <w:rFonts w:ascii="Monaco" w:hAnsi="Monaco"/>
-          <w:color w:val="A9B7C6"/>
-          <w:sz w:val="30"/>
-          <w:szCs w:val="30"/>
-        </w:rPr>
-        <w:t xml:space="preserve">lr = </w:t>
-      </w:r>
-      <w:r>
-        <w:rPr>
-          <w:rFonts w:ascii="Monaco" w:hAnsi="Monaco"/>
-          <w:color w:val="6897BB"/>
-          <w:sz w:val="30"/>
-          <w:szCs w:val="30"/>
-        </w:rPr>
-        <w:t>0.01</w:t>
-      </w:r>
-      <w:r>
-        <w:rPr>
-          <w:rFonts w:ascii="Monaco" w:hAnsi="Monaco"/>
-          <w:color w:val="6897BB"/>
-          <w:sz w:val="30"/>
-          <w:szCs w:val="30"/>
-        </w:rPr>
-        <w:br/>
-      </w:r>
-      <w:r>
-        <w:rPr>
-          <w:rFonts w:ascii="Monaco" w:hAnsi="Monaco"/>
-          <w:color w:val="A9B7C6"/>
-          <w:sz w:val="30"/>
-          <w:szCs w:val="30"/>
-        </w:rPr>
-        <w:t xml:space="preserve">C = </w:t>
-      </w:r>
-      <w:r>
-        <w:rPr>
-          <w:rFonts w:ascii="Monaco" w:hAnsi="Monaco"/>
-          <w:color w:val="6897BB"/>
-          <w:sz w:val="30"/>
-          <w:szCs w:val="30"/>
-        </w:rPr>
-        <w:t>0.1</w:t>
-      </w:r>
-      <w:r>
-        <w:rPr>
-          <w:rFonts w:ascii="Monaco" w:hAnsi="Monaco"/>
-          <w:color w:val="6897BB"/>
-          <w:sz w:val="30"/>
-          <w:szCs w:val="30"/>
-        </w:rPr>
-        <w:br/>
-      </w:r>
-      <w:r>
-        <w:rPr>
-          <w:rFonts w:ascii="Monaco" w:hAnsi="Monaco"/>
-          <w:color w:val="CC7832"/>
-          <w:sz w:val="30"/>
-          <w:szCs w:val="30"/>
-        </w:rPr>
-        <w:t xml:space="preserve">for </w:t>
-      </w:r>
-      <w:r>
-        <w:rPr>
-          <w:rFonts w:ascii="Monaco" w:hAnsi="Monaco"/>
-          <w:color w:val="A9B7C6"/>
-          <w:sz w:val="30"/>
-          <w:szCs w:val="30"/>
-        </w:rPr>
-        <w:t xml:space="preserve">i </w:t>
-      </w:r>
-      <w:r>
-        <w:rPr>
-          <w:rFonts w:ascii="Monaco" w:hAnsi="Monaco"/>
-          <w:color w:val="CC7832"/>
-          <w:sz w:val="30"/>
-          <w:szCs w:val="30"/>
-        </w:rPr>
-        <w:t xml:space="preserve">in </w:t>
-      </w:r>
-      <w:r>
-        <w:rPr>
-          <w:rFonts w:ascii="Monaco" w:hAnsi="Monaco"/>
-          <w:color w:val="8888C6"/>
-          <w:sz w:val="30"/>
-          <w:szCs w:val="30"/>
-        </w:rPr>
-        <w:t>range</w:t>
-      </w:r>
-      <w:r>
-        <w:rPr>
-          <w:rFonts w:ascii="Monaco" w:hAnsi="Monaco"/>
-          <w:color w:val="A9B7C6"/>
-          <w:sz w:val="30"/>
-          <w:szCs w:val="30"/>
-        </w:rPr>
-        <w:t>(</w:t>
-      </w:r>
-      <w:r>
-        <w:rPr>
-          <w:rFonts w:ascii="Monaco" w:hAnsi="Monaco"/>
-          <w:color w:val="6897BB"/>
-          <w:sz w:val="30"/>
-          <w:szCs w:val="30"/>
-        </w:rPr>
-        <w:t>0</w:t>
-      </w:r>
-      <w:r>
-        <w:rPr>
-          <w:rFonts w:ascii="Monaco" w:hAnsi="Monaco"/>
-          <w:color w:val="CC7832"/>
-          <w:sz w:val="30"/>
-          <w:szCs w:val="30"/>
-        </w:rPr>
-        <w:t xml:space="preserve">, </w:t>
-      </w:r>
-      <w:r>
-        <w:rPr>
-          <w:rFonts w:ascii="Monaco" w:hAnsi="Monaco"/>
-          <w:color w:val="A9B7C6"/>
-          <w:sz w:val="30"/>
-          <w:szCs w:val="30"/>
-        </w:rPr>
-        <w:t>iteration):</w:t>
-      </w:r>
-      <w:r>
-        <w:rPr>
-          <w:rFonts w:ascii="Monaco" w:hAnsi="Monaco"/>
-          <w:color w:val="A9B7C6"/>
-          <w:sz w:val="30"/>
-          <w:szCs w:val="30"/>
-        </w:rPr>
-        <w:br/>
-        <w:t xml:space="preserve">    ite.append(i)</w:t>
-      </w:r>
-      <w:r>
-        <w:rPr>
-          <w:rFonts w:ascii="Monaco" w:hAnsi="Monaco"/>
-          <w:color w:val="A9B7C6"/>
-          <w:sz w:val="30"/>
-          <w:szCs w:val="30"/>
-        </w:rPr>
-        <w:br/>
-        <w:t xml:space="preserve">    pred = np.matmul(train_x</w:t>
-      </w:r>
-      <w:r>
-        <w:rPr>
-          <w:rFonts w:ascii="Monaco" w:hAnsi="Monaco"/>
-          <w:color w:val="CC7832"/>
-          <w:sz w:val="30"/>
-          <w:szCs w:val="30"/>
-        </w:rPr>
-        <w:t xml:space="preserve">, </w:t>
-      </w:r>
-      <w:r>
-        <w:rPr>
-          <w:rFonts w:ascii="Monaco" w:hAnsi="Monaco"/>
-          <w:color w:val="A9B7C6"/>
-          <w:sz w:val="30"/>
-          <w:szCs w:val="30"/>
-        </w:rPr>
-        <w:t>w)</w:t>
-      </w:r>
-      <w:r>
-        <w:rPr>
-          <w:rFonts w:ascii="Monaco" w:hAnsi="Monaco"/>
-          <w:color w:val="A9B7C6"/>
-          <w:sz w:val="30"/>
-          <w:szCs w:val="30"/>
-        </w:rPr>
-        <w:br/>
-        <w:t xml:space="preserve">    hinge_loss = np.maximum(</w:t>
-      </w:r>
-      <w:r>
-        <w:rPr>
-          <w:rFonts w:ascii="Monaco" w:hAnsi="Monaco"/>
-          <w:color w:val="6897BB"/>
-          <w:sz w:val="30"/>
-          <w:szCs w:val="30"/>
-        </w:rPr>
-        <w:t xml:space="preserve">1 </w:t>
-      </w:r>
-      <w:r>
-        <w:rPr>
-          <w:rFonts w:ascii="Monaco" w:hAnsi="Monaco"/>
-          <w:color w:val="A9B7C6"/>
-          <w:sz w:val="30"/>
-          <w:szCs w:val="30"/>
-        </w:rPr>
-        <w:t>- train_y * pred</w:t>
-      </w:r>
-      <w:r>
-        <w:rPr>
-          <w:rFonts w:ascii="Monaco" w:hAnsi="Monaco"/>
-          <w:color w:val="CC7832"/>
-          <w:sz w:val="30"/>
-          <w:szCs w:val="30"/>
-        </w:rPr>
-        <w:t xml:space="preserve">, </w:t>
-      </w:r>
-      <w:r>
-        <w:rPr>
-          <w:rFonts w:ascii="Monaco" w:hAnsi="Monaco"/>
-          <w:color w:val="6897BB"/>
-          <w:sz w:val="30"/>
-          <w:szCs w:val="30"/>
-        </w:rPr>
-        <w:t>0</w:t>
-      </w:r>
-      <w:r>
-        <w:rPr>
-          <w:rFonts w:ascii="Monaco" w:hAnsi="Monaco"/>
-          <w:color w:val="A9B7C6"/>
-          <w:sz w:val="30"/>
-          <w:szCs w:val="30"/>
-        </w:rPr>
-        <w:t>)</w:t>
-      </w:r>
-      <w:r>
-        <w:rPr>
-          <w:rFonts w:ascii="Monaco" w:hAnsi="Monaco"/>
-          <w:color w:val="A9B7C6"/>
-          <w:sz w:val="30"/>
-          <w:szCs w:val="30"/>
-        </w:rPr>
-        <w:br/>
-        <w:t xml:space="preserve">    train_loss = np.mean(hinge_loss**</w:t>
-      </w:r>
-      <w:r>
-        <w:rPr>
-          <w:rFonts w:ascii="Monaco" w:hAnsi="Monaco"/>
-          <w:color w:val="6897BB"/>
-          <w:sz w:val="30"/>
-          <w:szCs w:val="30"/>
-        </w:rPr>
-        <w:t>2</w:t>
-      </w:r>
-      <w:r>
-        <w:rPr>
-          <w:rFonts w:ascii="Monaco" w:hAnsi="Monaco"/>
-          <w:color w:val="A9B7C6"/>
-          <w:sz w:val="30"/>
-          <w:szCs w:val="30"/>
-        </w:rPr>
-        <w:t>) + C * np.sum(w**</w:t>
-      </w:r>
-      <w:r>
-        <w:rPr>
-          <w:rFonts w:ascii="Monaco" w:hAnsi="Monaco"/>
-          <w:color w:val="6897BB"/>
-          <w:sz w:val="30"/>
-          <w:szCs w:val="30"/>
-        </w:rPr>
-        <w:t>2</w:t>
-      </w:r>
-      <w:r>
-        <w:rPr>
-          <w:rFonts w:ascii="Monaco" w:hAnsi="Monaco"/>
-          <w:color w:val="A9B7C6"/>
-          <w:sz w:val="30"/>
-          <w:szCs w:val="30"/>
-        </w:rPr>
-        <w:t>)</w:t>
-      </w:r>
-      <w:r>
-        <w:rPr>
-          <w:rFonts w:ascii="Monaco" w:hAnsi="Monaco"/>
-          <w:color w:val="A9B7C6"/>
-          <w:sz w:val="30"/>
-          <w:szCs w:val="30"/>
-        </w:rPr>
-        <w:br/>
-        <w:t xml:space="preserve">    gradient = -np.matmul(train_x.transpose()</w:t>
-      </w:r>
-      <w:r>
-        <w:rPr>
-          <w:rFonts w:ascii="Monaco" w:hAnsi="Monaco"/>
-          <w:color w:val="CC7832"/>
-          <w:sz w:val="30"/>
-          <w:szCs w:val="30"/>
-        </w:rPr>
-        <w:t xml:space="preserve">, </w:t>
-      </w:r>
-      <w:r>
-        <w:rPr>
-          <w:rFonts w:ascii="Monaco" w:hAnsi="Monaco"/>
-          <w:color w:val="A9B7C6"/>
-          <w:sz w:val="30"/>
-          <w:szCs w:val="30"/>
-        </w:rPr>
-        <w:t xml:space="preserve">hinge_loss * train_y) / </w:t>
-      </w:r>
-      <w:r>
-        <w:rPr>
-          <w:rFonts w:ascii="Monaco" w:hAnsi="Monaco"/>
-          <w:color w:val="8888C6"/>
-          <w:sz w:val="30"/>
-          <w:szCs w:val="30"/>
-        </w:rPr>
-        <w:t>len</w:t>
-      </w:r>
-      <w:r>
-        <w:rPr>
-          <w:rFonts w:ascii="Monaco" w:hAnsi="Monaco"/>
-          <w:color w:val="A9B7C6"/>
-          <w:sz w:val="30"/>
-          <w:szCs w:val="30"/>
-        </w:rPr>
-        <w:t>(train_y)</w:t>
-      </w:r>
-      <w:r>
-        <w:rPr>
-          <w:rFonts w:ascii="Monaco" w:hAnsi="Monaco"/>
-          <w:color w:val="A9B7C6"/>
-          <w:sz w:val="30"/>
-          <w:szCs w:val="30"/>
-        </w:rPr>
-        <w:br/>
-        <w:t xml:space="preserve">    w -= lr * (gradient + </w:t>
-      </w:r>
-      <w:r>
-        <w:rPr>
-          <w:rFonts w:ascii="Monaco" w:hAnsi="Monaco"/>
-          <w:color w:val="6897BB"/>
-          <w:sz w:val="30"/>
-          <w:szCs w:val="30"/>
-        </w:rPr>
-        <w:t xml:space="preserve">2 </w:t>
-      </w:r>
-      <w:r>
-        <w:rPr>
-          <w:rFonts w:ascii="Monaco" w:hAnsi="Monaco"/>
-          <w:color w:val="A9B7C6"/>
-          <w:sz w:val="30"/>
-          <w:szCs w:val="30"/>
-        </w:rPr>
-        <w:t>* C * w)</w:t>
-      </w:r>
-      <w:r>
-        <w:rPr>
-          <w:rFonts w:ascii="Monaco" w:hAnsi="Monaco"/>
-          <w:color w:val="A9B7C6"/>
-          <w:sz w:val="30"/>
-          <w:szCs w:val="30"/>
-        </w:rPr>
-        <w:br/>
-        <w:t xml:space="preserve">    train_loss_set.append(train_loss)</w:t>
-      </w:r>
-      <w:r>
-        <w:rPr>
-          <w:rFonts w:ascii="Monaco" w:hAnsi="Monaco"/>
-          <w:color w:val="A9B7C6"/>
-          <w:sz w:val="30"/>
-          <w:szCs w:val="30"/>
-        </w:rPr>
-        <w:br/>
-      </w:r>
-      <w:r>
-        <w:rPr>
-          <w:rFonts w:ascii="Monaco" w:hAnsi="Monaco"/>
-          <w:color w:val="A9B7C6"/>
-          <w:sz w:val="30"/>
-          <w:szCs w:val="30"/>
-        </w:rPr>
-        <w:br/>
-        <w:t xml:space="preserve">    val_pred = np.matmul(val_x</w:t>
-      </w:r>
-      <w:r>
-        <w:rPr>
-          <w:rFonts w:ascii="Monaco" w:hAnsi="Monaco"/>
-          <w:color w:val="CC7832"/>
-          <w:sz w:val="30"/>
-          <w:szCs w:val="30"/>
-        </w:rPr>
-        <w:t xml:space="preserve">, </w:t>
-      </w:r>
-      <w:r>
-        <w:rPr>
-          <w:rFonts w:ascii="Monaco" w:hAnsi="Monaco"/>
-          <w:color w:val="A9B7C6"/>
-          <w:sz w:val="30"/>
-          <w:szCs w:val="30"/>
-        </w:rPr>
-        <w:t>w)</w:t>
-      </w:r>
-      <w:r>
-        <w:rPr>
-          <w:rFonts w:ascii="Monaco" w:hAnsi="Monaco"/>
-          <w:color w:val="A9B7C6"/>
-          <w:sz w:val="30"/>
-          <w:szCs w:val="30"/>
-        </w:rPr>
-        <w:br/>
-        <w:t xml:space="preserve">    val_hinge_loss = np.maximum(</w:t>
-      </w:r>
-      <w:r>
-        <w:rPr>
-          <w:rFonts w:ascii="Monaco" w:hAnsi="Monaco"/>
-          <w:color w:val="6897BB"/>
-          <w:sz w:val="30"/>
-          <w:szCs w:val="30"/>
-        </w:rPr>
-        <w:t xml:space="preserve">1 </w:t>
-      </w:r>
-      <w:r>
-        <w:rPr>
-          <w:rFonts w:ascii="Monaco" w:hAnsi="Monaco"/>
-          <w:color w:val="A9B7C6"/>
-          <w:sz w:val="30"/>
-          <w:szCs w:val="30"/>
-        </w:rPr>
-        <w:t>- val_y * val_pred</w:t>
-      </w:r>
-      <w:r>
-        <w:rPr>
-          <w:rFonts w:ascii="Monaco" w:hAnsi="Monaco"/>
-          <w:color w:val="CC7832"/>
-          <w:sz w:val="30"/>
-          <w:szCs w:val="30"/>
-        </w:rPr>
-        <w:t xml:space="preserve">, </w:t>
-      </w:r>
-      <w:r>
-        <w:rPr>
-          <w:rFonts w:ascii="Monaco" w:hAnsi="Monaco"/>
-          <w:color w:val="6897BB"/>
-          <w:sz w:val="30"/>
-          <w:szCs w:val="30"/>
-        </w:rPr>
-        <w:t>0</w:t>
-      </w:r>
-      <w:r>
-        <w:rPr>
-          <w:rFonts w:ascii="Monaco" w:hAnsi="Monaco"/>
-          <w:color w:val="A9B7C6"/>
-          <w:sz w:val="30"/>
-          <w:szCs w:val="30"/>
-        </w:rPr>
-        <w:t>)</w:t>
-      </w:r>
-      <w:r>
-        <w:rPr>
-          <w:rFonts w:ascii="Monaco" w:hAnsi="Monaco"/>
-          <w:color w:val="A9B7C6"/>
-          <w:sz w:val="30"/>
-          <w:szCs w:val="30"/>
-        </w:rPr>
-        <w:br/>
-        <w:t xml:space="preserve">    val_loss = np.mean(val_hinge_loss**</w:t>
-      </w:r>
-      <w:r>
-        <w:rPr>
-          <w:rFonts w:ascii="Monaco" w:hAnsi="Monaco"/>
-          <w:color w:val="6897BB"/>
-          <w:sz w:val="30"/>
-          <w:szCs w:val="30"/>
-        </w:rPr>
-        <w:t>2</w:t>
-      </w:r>
-      <w:r>
-        <w:rPr>
-          <w:rFonts w:ascii="Monaco" w:hAnsi="Monaco"/>
-          <w:color w:val="A9B7C6"/>
-          <w:sz w:val="30"/>
-          <w:szCs w:val="30"/>
-        </w:rPr>
-        <w:t>) + C * np.sum(w**</w:t>
-      </w:r>
-      <w:r>
-        <w:rPr>
-          <w:rFonts w:ascii="Monaco" w:hAnsi="Monaco"/>
-          <w:color w:val="6897BB"/>
-          <w:sz w:val="30"/>
-          <w:szCs w:val="30"/>
-        </w:rPr>
-        <w:t>2</w:t>
-      </w:r>
-      <w:r>
-        <w:rPr>
-          <w:rFonts w:ascii="Monaco" w:hAnsi="Monaco"/>
-          <w:color w:val="A9B7C6"/>
-          <w:sz w:val="30"/>
-          <w:szCs w:val="30"/>
-        </w:rPr>
-        <w:t>)</w:t>
-      </w:r>
-      <w:r>
-        <w:rPr>
-          <w:rFonts w:ascii="Monaco" w:hAnsi="Monaco"/>
-          <w:color w:val="A9B7C6"/>
-          <w:sz w:val="30"/>
-          <w:szCs w:val="30"/>
-        </w:rPr>
-        <w:br/>
-        <w:t xml:space="preserve">    val_loss_set.append(val_loss)</w:t>
-      </w:r>
-      <w:r>
-        <w:rPr>
-          <w:rFonts w:ascii="Monaco" w:hAnsi="Monaco"/>
-          <w:color w:val="A9B7C6"/>
-          <w:sz w:val="30"/>
-          <w:szCs w:val="30"/>
-        </w:rPr>
-        <w:br/>
-      </w:r>
-      <w:r>
-        <w:rPr>
-          <w:rFonts w:ascii="Monaco" w:hAnsi="Monaco"/>
-          <w:color w:val="A9B7C6"/>
-          <w:sz w:val="30"/>
-          <w:szCs w:val="30"/>
-        </w:rPr>
-        <w:lastRenderedPageBreak/>
-        <w:br/>
-        <w:t>plt.plot(ite</w:t>
-      </w:r>
-      <w:r>
-        <w:rPr>
-          <w:rFonts w:ascii="Monaco" w:hAnsi="Monaco"/>
-          <w:color w:val="CC7832"/>
-          <w:sz w:val="30"/>
-          <w:szCs w:val="30"/>
-        </w:rPr>
-        <w:t xml:space="preserve">, </w:t>
-      </w:r>
-      <w:r>
-        <w:rPr>
-          <w:rFonts w:ascii="Monaco" w:hAnsi="Monaco"/>
-          <w:color w:val="A9B7C6"/>
-          <w:sz w:val="30"/>
-          <w:szCs w:val="30"/>
-        </w:rPr>
-        <w:t>train_loss_set</w:t>
-      </w:r>
-      <w:r>
-        <w:rPr>
-          <w:rFonts w:ascii="Monaco" w:hAnsi="Monaco"/>
-          <w:color w:val="CC7832"/>
-          <w:sz w:val="30"/>
-          <w:szCs w:val="30"/>
-        </w:rPr>
-        <w:t xml:space="preserve">, </w:t>
-      </w:r>
-      <w:r>
-        <w:rPr>
-          <w:rFonts w:ascii="Monaco" w:hAnsi="Monaco"/>
-          <w:color w:val="AA4926"/>
-          <w:sz w:val="30"/>
-          <w:szCs w:val="30"/>
-        </w:rPr>
-        <w:t>label</w:t>
-      </w:r>
-      <w:r>
-        <w:rPr>
-          <w:rFonts w:ascii="Monaco" w:hAnsi="Monaco"/>
-          <w:color w:val="A9B7C6"/>
-          <w:sz w:val="30"/>
-          <w:szCs w:val="30"/>
-        </w:rPr>
-        <w:t>=</w:t>
-      </w:r>
-      <w:r>
-        <w:rPr>
-          <w:rFonts w:ascii="Monaco" w:hAnsi="Monaco"/>
-          <w:color w:val="6A8759"/>
-          <w:sz w:val="30"/>
-          <w:szCs w:val="30"/>
-        </w:rPr>
-        <w:t>'train'</w:t>
-      </w:r>
-      <w:r>
-        <w:rPr>
-          <w:rFonts w:ascii="Monaco" w:hAnsi="Monaco"/>
-          <w:color w:val="A9B7C6"/>
-          <w:sz w:val="30"/>
-          <w:szCs w:val="30"/>
-        </w:rPr>
-        <w:t>)</w:t>
-      </w:r>
-      <w:r>
-        <w:rPr>
-          <w:rFonts w:ascii="Monaco" w:hAnsi="Monaco"/>
-          <w:color w:val="A9B7C6"/>
-          <w:sz w:val="30"/>
-          <w:szCs w:val="30"/>
-        </w:rPr>
-        <w:br/>
-        <w:t>plt.plot(ite</w:t>
-      </w:r>
-      <w:r>
-        <w:rPr>
-          <w:rFonts w:ascii="Monaco" w:hAnsi="Monaco"/>
-          <w:color w:val="CC7832"/>
-          <w:sz w:val="30"/>
-          <w:szCs w:val="30"/>
-        </w:rPr>
-        <w:t xml:space="preserve">, </w:t>
-      </w:r>
-      <w:r>
-        <w:rPr>
-          <w:rFonts w:ascii="Monaco" w:hAnsi="Monaco"/>
-          <w:color w:val="A9B7C6"/>
-          <w:sz w:val="30"/>
-          <w:szCs w:val="30"/>
-        </w:rPr>
-        <w:t>val_loss_set</w:t>
-      </w:r>
-      <w:r>
-        <w:rPr>
-          <w:rFonts w:ascii="Monaco" w:hAnsi="Monaco"/>
-          <w:color w:val="CC7832"/>
-          <w:sz w:val="30"/>
-          <w:szCs w:val="30"/>
-        </w:rPr>
-        <w:t xml:space="preserve">, </w:t>
-      </w:r>
-      <w:r>
-        <w:rPr>
-          <w:rFonts w:ascii="Monaco" w:hAnsi="Monaco"/>
-          <w:color w:val="AA4926"/>
-          <w:sz w:val="30"/>
-          <w:szCs w:val="30"/>
-        </w:rPr>
-        <w:t>label</w:t>
-      </w:r>
-      <w:r>
-        <w:rPr>
-          <w:rFonts w:ascii="Monaco" w:hAnsi="Monaco"/>
-          <w:color w:val="A9B7C6"/>
-          <w:sz w:val="30"/>
-          <w:szCs w:val="30"/>
-        </w:rPr>
-        <w:t>=</w:t>
-      </w:r>
-      <w:r>
-        <w:rPr>
-          <w:rFonts w:ascii="Monaco" w:hAnsi="Monaco"/>
-          <w:color w:val="6A8759"/>
-          <w:sz w:val="30"/>
-          <w:szCs w:val="30"/>
-        </w:rPr>
-        <w:t>'validation'</w:t>
-      </w:r>
-      <w:r>
-        <w:rPr>
-          <w:rFonts w:ascii="Monaco" w:hAnsi="Monaco"/>
-          <w:color w:val="A9B7C6"/>
-          <w:sz w:val="30"/>
-          <w:szCs w:val="30"/>
-        </w:rPr>
-        <w:t>)</w:t>
-      </w:r>
-      <w:r>
-        <w:rPr>
-          <w:rFonts w:ascii="Monaco" w:hAnsi="Monaco"/>
-          <w:color w:val="A9B7C6"/>
-          <w:sz w:val="30"/>
-          <w:szCs w:val="30"/>
-        </w:rPr>
-        <w:br/>
-        <w:t>plt.xlabel(</w:t>
-      </w:r>
-      <w:r>
-        <w:rPr>
-          <w:rFonts w:ascii="Monaco" w:hAnsi="Monaco"/>
-          <w:color w:val="6A8759"/>
-          <w:sz w:val="30"/>
-          <w:szCs w:val="30"/>
-        </w:rPr>
-        <w:t>'Iteration'</w:t>
-      </w:r>
-      <w:r>
-        <w:rPr>
-          <w:rFonts w:ascii="Monaco" w:hAnsi="Monaco"/>
-          <w:color w:val="A9B7C6"/>
-          <w:sz w:val="30"/>
-          <w:szCs w:val="30"/>
-        </w:rPr>
-        <w:t>)</w:t>
-      </w:r>
-      <w:r>
-        <w:rPr>
-          <w:rFonts w:ascii="Monaco" w:hAnsi="Monaco"/>
-          <w:color w:val="A9B7C6"/>
-          <w:sz w:val="30"/>
-          <w:szCs w:val="30"/>
-        </w:rPr>
-        <w:br/>
-        <w:t>plt.ylabel(</w:t>
-      </w:r>
-      <w:r>
-        <w:rPr>
-          <w:rFonts w:ascii="Monaco" w:hAnsi="Monaco"/>
-          <w:color w:val="6A8759"/>
-          <w:sz w:val="30"/>
-          <w:szCs w:val="30"/>
-        </w:rPr>
-        <w:t>'Loss'</w:t>
-      </w:r>
-      <w:r>
-        <w:rPr>
-          <w:rFonts w:ascii="Monaco" w:hAnsi="Monaco"/>
-          <w:color w:val="A9B7C6"/>
-          <w:sz w:val="30"/>
-          <w:szCs w:val="30"/>
-        </w:rPr>
-        <w:t>)</w:t>
-      </w:r>
-      <w:r>
-        <w:rPr>
-          <w:rFonts w:ascii="Monaco" w:hAnsi="Monaco"/>
-          <w:color w:val="A9B7C6"/>
-          <w:sz w:val="30"/>
-          <w:szCs w:val="30"/>
-        </w:rPr>
-        <w:br/>
-        <w:t>plt.legend()</w:t>
-      </w:r>
-      <w:r>
-        <w:rPr>
-          <w:rFonts w:ascii="Monaco" w:hAnsi="Monaco"/>
-          <w:color w:val="A9B7C6"/>
-          <w:sz w:val="30"/>
-          <w:szCs w:val="30"/>
-        </w:rPr>
-        <w:br/>
-        <w:t>plt.show()</w:t>
-      </w:r>
+        <w:jc w:val="left"/>
+        <w:rPr>
+          <w:rFonts w:eastAsia="黑体" w:cs="Times New Roman"/>
+          <w:b/>
+          <w:bCs/>
+          <w:sz w:val="28"/>
+          <w:szCs w:val="32"/>
+        </w:rPr>
+      </w:pPr>
     </w:p>
     <w:p>
       <w:pPr>
         <w:jc w:val="left"/>
         <w:rPr>
           <w:rFonts w:eastAsia="黑体" w:cs="Times New Roman"/>
-          <w:b/>
-          <w:bCs/>
-          <w:sz w:val="28"/>
-          <w:szCs w:val="32"/>
-        </w:rPr>
-      </w:pPr>
+          <w:color w:val="0000FF"/>
+          <w:sz w:val="28"/>
+          <w:szCs w:val="32"/>
+        </w:rPr>
+      </w:pPr>
+      <w:r>
+        <w:rPr>
+          <w:rFonts w:eastAsia="黑体" w:cs="Times New Roman" w:hint="eastAsia"/>
+          <w:color w:val="0000FF"/>
+          <w:sz w:val="28"/>
+          <w:szCs w:val="32"/>
+        </w:rPr>
+        <w:t>(Fill in the contents of 8-12 respectively for linear regression and linear classification)</w:t>
+      </w:r>
     </w:p>
     <w:p>
       <w:pPr>
         <w:jc w:val="left"/>
         <w:rPr>
           <w:rFonts w:eastAsia="黑体" w:cs="Times New Roman"/>
-          <w:color w:val="0000FF"/>
+          <w:bCs/>
           <w:sz w:val="28"/>
           <w:szCs w:val="32"/>
         </w:rPr>
@@ -5614,11 +6175,141 @@
       <w:r>
         <w:rPr>
           <w:rFonts w:eastAsia="黑体" w:cs="Times New Roman" w:hint="eastAsia"/>
-          <w:color w:val="0000FF"/>
-          <w:sz w:val="28"/>
-          <w:szCs w:val="32"/>
-        </w:rPr>
-        <w:t>(Fill in the contents of 8-12 respectively for linear regression and linear classification)</w:t>
+          <w:b/>
+          <w:bCs/>
+          <w:sz w:val="28"/>
+          <w:szCs w:val="32"/>
+        </w:rPr>
+        <w:t>8</w:t>
+      </w:r>
+      <w:r>
+        <w:rPr>
+          <w:rFonts w:eastAsia="黑体" w:cs="Times New Roman"/>
+          <w:b/>
+          <w:bCs/>
+          <w:sz w:val="28"/>
+          <w:szCs w:val="32"/>
+        </w:rPr>
+        <w:t>.</w:t>
+      </w:r>
+      <w:r>
+        <w:rPr>
+          <w:rFonts w:eastAsia="黑体" w:cs="Times New Roman" w:hint="eastAsia"/>
+          <w:b/>
+          <w:bCs/>
+          <w:sz w:val="28"/>
+          <w:szCs w:val="32"/>
+        </w:rPr>
+        <w:t xml:space="preserve"> </w:t>
+      </w:r>
+      <w:r>
+        <w:rPr>
+          <w:rFonts w:eastAsia="黑体" w:cs="Times New Roman"/>
+          <w:b/>
+          <w:bCs/>
+          <w:sz w:val="28"/>
+          <w:szCs w:val="32"/>
+        </w:rPr>
+        <w:t>Selection of validation</w:t>
+      </w:r>
+      <w:r>
+        <w:rPr>
+          <w:rFonts w:eastAsia="黑体" w:cs="Times New Roman" w:hint="eastAsia"/>
+          <w:b/>
+          <w:bCs/>
+          <w:sz w:val="28"/>
+          <w:szCs w:val="32"/>
+        </w:rPr>
+        <w:t xml:space="preserve"> </w:t>
+      </w:r>
+      <w:r>
+        <w:rPr>
+          <w:rFonts w:eastAsia="黑体" w:cs="Times New Roman"/>
+          <w:b/>
+          <w:bCs/>
+          <w:sz w:val="28"/>
+          <w:szCs w:val="32"/>
+        </w:rPr>
+        <w:t>(hold-out,</w:t>
+      </w:r>
+      <w:r>
+        <w:rPr>
+          <w:rFonts w:eastAsia="黑体" w:cs="Times New Roman" w:hint="eastAsia"/>
+          <w:b/>
+          <w:bCs/>
+          <w:sz w:val="28"/>
+          <w:szCs w:val="32"/>
+        </w:rPr>
+        <w:t xml:space="preserve"> </w:t>
+      </w:r>
+      <w:r>
+        <w:rPr>
+          <w:rFonts w:eastAsia="黑体" w:cs="Times New Roman"/>
+          <w:b/>
+          <w:bCs/>
+          <w:sz w:val="28"/>
+          <w:szCs w:val="32"/>
+        </w:rPr>
+        <w:t>cross-validation</w:t>
+      </w:r>
+      <w:r>
+        <w:rPr>
+          <w:rFonts w:eastAsia="黑体" w:cs="Times New Roman" w:hint="eastAsia"/>
+          <w:b/>
+          <w:bCs/>
+          <w:sz w:val="28"/>
+          <w:szCs w:val="32"/>
+        </w:rPr>
+        <w:t xml:space="preserve">, </w:t>
+      </w:r>
+      <w:r>
+        <w:rPr>
+          <w:rFonts w:eastAsia="黑体" w:cs="Times New Roman"/>
+          <w:b/>
+          <w:bCs/>
+          <w:sz w:val="28"/>
+          <w:szCs w:val="32"/>
+        </w:rPr>
+        <w:t>k-folds cross-validation,</w:t>
+      </w:r>
+      <w:r>
+        <w:rPr>
+          <w:rFonts w:eastAsia="黑体" w:cs="Times New Roman" w:hint="eastAsia"/>
+          <w:b/>
+          <w:bCs/>
+          <w:sz w:val="28"/>
+          <w:szCs w:val="32"/>
+        </w:rPr>
+        <w:t xml:space="preserve"> </w:t>
+      </w:r>
+      <w:r>
+        <w:rPr>
+          <w:rFonts w:eastAsia="黑体" w:cs="Times New Roman"/>
+          <w:b/>
+          <w:bCs/>
+          <w:sz w:val="28"/>
+          <w:szCs w:val="32"/>
+        </w:rPr>
+        <w:t>etc.):</w:t>
+      </w:r>
+      <w:r>
+        <w:rPr>
+          <w:rFonts w:eastAsia="黑体" w:cs="Times New Roman"/>
+          <w:b/>
+          <w:bCs/>
+          <w:sz w:val="28"/>
+          <w:szCs w:val="32"/>
+        </w:rPr>
+        <w:t xml:space="preserve"> </w:t>
+      </w:r>
+      <w:r>
+        <w:rPr>
+          <w:rFonts w:eastAsia="黑体" w:cs="Times New Roman"/>
+          <w:bCs/>
+          <w:sz w:val="28"/>
+          <w:szCs w:val="32"/>
+        </w:rPr>
+        <w:t>hold-out</w:t>
       </w:r>
     </w:p>
     <w:p>
@@ -5639,7 +6330,7 @@
           <w:sz w:val="28"/>
           <w:szCs w:val="32"/>
         </w:rPr>
-        <w:t>8</w:t>
+        <w:t>9</w:t>
       </w:r>
       <w:r>
         <w:rPr>
@@ -5649,7 +6340,7 @@
           <w:sz w:val="28"/>
           <w:szCs w:val="32"/>
         </w:rPr>
-        <w:t>.</w:t>
+        <w:t xml:space="preserve">. </w:t>
       </w:r>
       <w:r>
         <w:rPr>
@@ -5659,116 +6350,56 @@
           <w:sz w:val="28"/>
           <w:szCs w:val="32"/>
         </w:rPr>
+        <w:t>T</w:t>
+      </w:r>
+      <w:r>
+        <w:rPr>
+          <w:rFonts w:eastAsia="黑体" w:cs="Times New Roman"/>
+          <w:b/>
+          <w:bCs/>
+          <w:sz w:val="28"/>
+          <w:szCs w:val="32"/>
+        </w:rPr>
+        <w:t>he initialization method</w:t>
+      </w:r>
+      <w:r>
+        <w:rPr>
+          <w:rFonts w:eastAsia="黑体" w:cs="Times New Roman" w:hint="eastAsia"/>
+          <w:b/>
+          <w:bCs/>
+          <w:sz w:val="28"/>
+          <w:szCs w:val="32"/>
+        </w:rPr>
+        <w:t xml:space="preserve"> of m</w:t>
+      </w:r>
+      <w:r>
+        <w:rPr>
+          <w:rFonts w:eastAsia="黑体" w:cs="Times New Roman"/>
+          <w:b/>
+          <w:bCs/>
+          <w:sz w:val="28"/>
+          <w:szCs w:val="32"/>
+        </w:rPr>
+        <w:t>odel parameters:</w:t>
+      </w:r>
+      <w:r>
+        <w:rPr>
+          <w:rFonts w:eastAsia="黑体" w:cs="Times New Roman"/>
+          <w:b/>
+          <w:bCs/>
+          <w:sz w:val="28"/>
+          <w:szCs w:val="32"/>
+        </w:rPr>
         <w:t xml:space="preserve"> </w:t>
       </w:r>
       <w:r>
         <w:rPr>
           <w:rFonts w:eastAsia="黑体" w:cs="Times New Roman"/>
-          <w:b/>
-          <w:bCs/>
-          <w:sz w:val="28"/>
-          <w:szCs w:val="32"/>
-        </w:rPr>
-        <w:t>Selection of validation</w:t>
-      </w:r>
-      <w:r>
-        <w:rPr>
-          <w:rFonts w:eastAsia="黑体" w:cs="Times New Roman" w:hint="eastAsia"/>
-          <w:b/>
-          <w:bCs/>
-          <w:sz w:val="28"/>
-          <w:szCs w:val="32"/>
-        </w:rPr>
-        <w:t xml:space="preserve"> </w:t>
-      </w:r>
-      <w:r>
-        <w:rPr>
-          <w:rFonts w:eastAsia="黑体" w:cs="Times New Roman"/>
-          <w:b/>
-          <w:bCs/>
-          <w:sz w:val="28"/>
-          <w:szCs w:val="32"/>
-        </w:rPr>
-        <w:t>(hold-out,</w:t>
-      </w:r>
-      <w:r>
-        <w:rPr>
-          <w:rFonts w:eastAsia="黑体" w:cs="Times New Roman" w:hint="eastAsia"/>
-          <w:b/>
-          <w:bCs/>
-          <w:sz w:val="28"/>
-          <w:szCs w:val="32"/>
-        </w:rPr>
-        <w:t xml:space="preserve"> </w:t>
-      </w:r>
-      <w:r>
-        <w:rPr>
-          <w:rFonts w:eastAsia="黑体" w:cs="Times New Roman"/>
-          <w:b/>
-          <w:bCs/>
-          <w:sz w:val="28"/>
-          <w:szCs w:val="32"/>
-        </w:rPr>
-        <w:t>cross-validation</w:t>
-      </w:r>
-      <w:r>
-        <w:rPr>
-          <w:rFonts w:eastAsia="黑体" w:cs="Times New Roman" w:hint="eastAsia"/>
-          <w:b/>
-          <w:bCs/>
-          <w:sz w:val="28"/>
-          <w:szCs w:val="32"/>
-        </w:rPr>
-        <w:t xml:space="preserve">, </w:t>
-      </w:r>
-      <w:r>
-        <w:rPr>
-          <w:rFonts w:eastAsia="黑体" w:cs="Times New Roman"/>
-          <w:b/>
-          <w:bCs/>
-          <w:sz w:val="28"/>
-          <w:szCs w:val="32"/>
-        </w:rPr>
-        <w:t>k-folds cross-validation,</w:t>
-      </w:r>
-      <w:r>
-        <w:rPr>
-          <w:rFonts w:eastAsia="黑体" w:cs="Times New Roman" w:hint="eastAsia"/>
-          <w:b/>
-          <w:bCs/>
-          <w:sz w:val="28"/>
-          <w:szCs w:val="32"/>
-        </w:rPr>
-        <w:t xml:space="preserve"> </w:t>
-      </w:r>
-      <w:r>
-        <w:rPr>
-          <w:rFonts w:eastAsia="黑体" w:cs="Times New Roman"/>
-          <w:b/>
-          <w:bCs/>
-          <w:sz w:val="28"/>
-          <w:szCs w:val="32"/>
-        </w:rPr>
-        <w:t>etc.):</w:t>
-      </w:r>
-      <w:r>
-        <w:rPr>
-          <w:rFonts w:eastAsia="黑体" w:cs="Times New Roman"/>
-          <w:b/>
-          <w:bCs/>
-          <w:sz w:val="28"/>
-          <w:szCs w:val="32"/>
-        </w:rPr>
-        <w:t xml:space="preserve"> </w:t>
-      </w:r>
-      <w:r>
-        <w:rPr>
-          <w:rFonts w:eastAsia="黑体" w:cs="Times New Roman"/>
-          <w:bCs/>
-          <w:sz w:val="28"/>
-          <w:szCs w:val="32"/>
-        </w:rPr>
-        <w:t>hold-out</w:t>
+          <w:bCs/>
+          <w:sz w:val="28"/>
+          <w:szCs w:val="32"/>
+        </w:rPr>
+        <w:t>Random initializing</w:t>
       </w:r>
     </w:p>
     <w:p>
@@ -5776,6 +6407,7 @@
         <w:jc w:val="left"/>
         <w:rPr>
           <w:rFonts w:eastAsia="黑体" w:cs="Times New Roman"/>
+          <w:b/>
           <w:bCs/>
           <w:sz w:val="28"/>
           <w:szCs w:val="32"/>
@@ -5789,7 +6421,7 @@
           <w:sz w:val="28"/>
           <w:szCs w:val="32"/>
         </w:rPr>
-        <w:t>9</w:t>
+        <w:t>10</w:t>
       </w:r>
       <w:r>
         <w:rPr>
@@ -5799,7 +6431,7 @@
           <w:sz w:val="28"/>
           <w:szCs w:val="32"/>
         </w:rPr>
-        <w:t xml:space="preserve">. </w:t>
+        <w:t>.</w:t>
       </w:r>
       <w:r>
         <w:rPr>
@@ -5809,7 +6441,7 @@
           <w:sz w:val="28"/>
           <w:szCs w:val="32"/>
         </w:rPr>
-        <w:t>T</w:t>
+        <w:t xml:space="preserve"> </w:t>
       </w:r>
       <w:r>
         <w:rPr>
@@ -5819,17 +6451,7 @@
           <w:sz w:val="28"/>
           <w:szCs w:val="32"/>
         </w:rPr>
-        <w:t>he initialization method</w:t>
-      </w:r>
-      <w:r>
-        <w:rPr>
-          <w:rFonts w:eastAsia="黑体" w:cs="Times New Roman" w:hint="eastAsia"/>
-          <w:b/>
-          <w:bCs/>
-          <w:sz w:val="28"/>
-          <w:szCs w:val="32"/>
-        </w:rPr>
-        <w:t xml:space="preserve"> of m</w:t>
+        <w:t>The selected loss function and its derivatives:</w:t>
       </w:r>
       <w:r>
         <w:rPr>
@@ -5839,26 +6461,7 @@
           <w:sz w:val="28"/>
           <w:szCs w:val="32"/>
         </w:rPr>
-        <w:t>odel parameters:</w:t>
-      </w:r>
-      <w:r>
-        <w:rPr>
-          <w:rFonts w:eastAsia="黑体" w:cs="Times New Roman"/>
-          <w:b/>
-          <w:bCs/>
-          <w:sz w:val="28"/>
-          <w:szCs w:val="32"/>
-        </w:rPr>
         <w:t xml:space="preserve"> </w:t>
-      </w:r>
-      <w:r>
-        <w:rPr>
-          <w:rFonts w:eastAsia="黑体" w:cs="Times New Roman"/>
-          <w:bCs/>
-          <w:sz w:val="28"/>
-          <w:szCs w:val="32"/>
-        </w:rPr>
-        <w:t>Random initializing</w:t>
       </w:r>
     </w:p>
     <w:p>
@@ -5874,53 +6477,13 @@
       </w:pPr>
       <w:r>
         <w:rPr>
-          <w:rFonts w:eastAsia="黑体" w:cs="Times New Roman" w:hint="eastAsia"/>
-          <w:b/>
-          <w:bCs/>
-          <w:sz w:val="28"/>
-          <w:szCs w:val="32"/>
-        </w:rPr>
-        <w:t>10</w:t>
-      </w:r>
-      <w:r>
-        <w:rPr>
           <w:rFonts w:eastAsia="黑体" w:cs="Times New Roman"/>
           <w:b/>
           <w:bCs/>
           <w:sz w:val="28"/>
           <w:szCs w:val="32"/>
         </w:rPr>
-        <w:t>.</w:t>
-      </w:r>
-      <w:r>
-        <w:rPr>
-          <w:rFonts w:eastAsia="黑体" w:cs="Times New Roman" w:hint="eastAsia"/>
-          <w:b/>
-          <w:bCs/>
-          <w:sz w:val="28"/>
-          <w:szCs w:val="32"/>
-        </w:rPr>
-        <w:t xml:space="preserve"> </w:t>
-      </w:r>
-      <w:r>
-        <w:rPr>
-          <w:rFonts w:eastAsia="黑体" w:cs="Times New Roman"/>
-          <w:b/>
-          <w:bCs/>
-          <w:sz w:val="28"/>
-          <w:szCs w:val="32"/>
-        </w:rPr>
-        <w:t>The selected loss function and its derivatives:</w:t>
-      </w:r>
-      <w:r>
-        <w:rPr>
-          <w:rFonts w:eastAsia="黑体" w:cs="Times New Roman"/>
-          <w:b/>
-          <w:bCs/>
-          <w:sz w:val="28"/>
-          <w:szCs w:val="32"/>
-        </w:rPr>
-        <w:t xml:space="preserve"> </w:t>
+        <w:t>Linear Regression:</w:t>
       </w:r>
     </w:p>
     <w:p>
@@ -5928,7 +6491,6 @@
         <w:jc w:val="left"/>
         <w:rPr>
           <w:rFonts w:eastAsia="黑体" w:cs="Times New Roman"/>
-          <w:b/>
           <w:bCs/>
           <w:sz w:val="28"/>
           <w:szCs w:val="32"/>
@@ -5937,31 +6499,11 @@
       <w:r>
         <w:rPr>
           <w:rFonts w:eastAsia="黑体" w:cs="Times New Roman"/>
-          <w:b/>
-          <w:bCs/>
-          <w:sz w:val="28"/>
-          <w:szCs w:val="32"/>
-        </w:rPr>
-        <w:t>Linear Regression:</w:t>
-      </w:r>
-    </w:p>
-    <w:p>
-      <w:pPr>
-        <w:jc w:val="left"/>
-        <w:rPr>
-          <w:rFonts w:eastAsia="黑体" w:cs="Times New Roman"/>
-          <w:bCs/>
-          <w:sz w:val="28"/>
-          <w:szCs w:val="32"/>
-        </w:rPr>
-      </w:pPr>
-      <w:r>
-        <w:rPr>
-          <w:rFonts w:eastAsia="黑体" w:cs="Times New Roman"/>
-          <w:bCs/>
-          <w:sz w:val="28"/>
-          <w:szCs w:val="32"/>
-        </w:rPr>
+          <w:bCs/>
+          <w:sz w:val="28"/>
+          <w:szCs w:val="32"/>
+        </w:rPr>
+        <w:lastRenderedPageBreak/>
         <w:t xml:space="preserve">The </w:t>
       </w:r>
       <m:oMath>
@@ -6823,7 +7365,6 @@
               <w:sz w:val="28"/>
               <w:szCs w:val="32"/>
             </w:rPr>
-            <w:lastRenderedPageBreak/>
             <m:t xml:space="preserve">Loss= </m:t>
           </m:r>
           <m:f>

</xml_diff>